<commit_message>
Documentacion de la prueba tecnica AndresArevalo
Documentacion de la prueba tecnica AndresArevalo
</commit_message>
<xml_diff>
--- a/Documentacion_pruebaTecnica_AndresArevalo.docx
+++ b/Documentacion_pruebaTecnica_AndresArevalo.docx
@@ -35,48 +35,6 @@
                 <w:lang w:val="es-CO"/>
               </w:rPr>
             </w:pPr>
-            <w:r>
-              <w:rPr>
-                <w:noProof/>
-                <w:sz w:val="18"/>
-                <w:szCs w:val="18"/>
-              </w:rPr>
-              <w:drawing>
-                <wp:inline distT="0" distB="0" distL="0" distR="0" wp14:anchorId="7B8BB633" wp14:editId="30F06784">
-                  <wp:extent cx="2134267" cy="590550"/>
-                  <wp:effectExtent l="0" t="0" r="0" b="0"/>
-                  <wp:docPr id="7" name="Imagen 7"/>
-                  <wp:cNvGraphicFramePr>
-                    <a:graphicFrameLocks xmlns:a="http://schemas.openxmlformats.org/drawingml/2006/main" noChangeAspect="1"/>
-                  </wp:cNvGraphicFramePr>
-                  <a:graphic xmlns:a="http://schemas.openxmlformats.org/drawingml/2006/main">
-                    <a:graphicData uri="http://schemas.openxmlformats.org/drawingml/2006/picture">
-                      <pic:pic xmlns:pic="http://schemas.openxmlformats.org/drawingml/2006/picture">
-                        <pic:nvPicPr>
-                          <pic:cNvPr id="1" name=""/>
-                          <pic:cNvPicPr/>
-                        </pic:nvPicPr>
-                        <pic:blipFill>
-                          <a:blip r:embed="rId11"/>
-                          <a:stretch>
-                            <a:fillRect/>
-                          </a:stretch>
-                        </pic:blipFill>
-                        <pic:spPr>
-                          <a:xfrm>
-                            <a:off x="0" y="0"/>
-                            <a:ext cx="2136566" cy="591186"/>
-                          </a:xfrm>
-                          <a:prstGeom prst="rect">
-                            <a:avLst/>
-                          </a:prstGeom>
-                        </pic:spPr>
-                      </pic:pic>
-                    </a:graphicData>
-                  </a:graphic>
-                </wp:inline>
-              </w:drawing>
-            </w:r>
           </w:p>
         </w:tc>
       </w:tr>
@@ -885,7 +843,7 @@
                 <w:szCs w:val="16"/>
                 <w:lang w:val="es-CO"/>
               </w:rPr>
-              <w:t xml:space="preserve"> Inalambria</w:t>
+              <w:t xml:space="preserve"> </w:t>
             </w:r>
             <w:r>
               <w:rPr>
@@ -894,7 +852,7 @@
                 <w:szCs w:val="16"/>
                 <w:lang w:val="es-CO"/>
               </w:rPr>
-              <w:t xml:space="preserve"> Internacional S.A.S</w:t>
+              <w:t>Andres Felipe Arevalo Moreno</w:t>
             </w:r>
           </w:p>
           <w:p>
@@ -923,16 +881,7 @@
                 <w:szCs w:val="16"/>
                 <w:lang w:val="es-CO"/>
               </w:rPr>
-              <w:t>Inalambria</w:t>
-            </w:r>
-            <w:r>
-              <w:rPr>
-                <w:rFonts w:cs="Calibri"/>
-                <w:sz w:val="16"/>
-                <w:szCs w:val="16"/>
-                <w:lang w:val="es-CO"/>
-              </w:rPr>
-              <w:t xml:space="preserve"> Internacional S.A.S</w:t>
+              <w:t>Andres Felipe Arevalo Moreno</w:t>
             </w:r>
           </w:p>
           <w:p>
@@ -971,23 +920,7 @@
                 <w:szCs w:val="16"/>
                 <w:lang w:val="es-CO"/>
               </w:rPr>
-              <w:t>IN</w:t>
-            </w:r>
-            <w:r>
-              <w:rPr>
-                <w:rFonts w:cs="Calibri"/>
-                <w:szCs w:val="16"/>
-                <w:lang w:val="es-CO"/>
-              </w:rPr>
-              <w:t>ALAMBRIA</w:t>
-            </w:r>
-            <w:r>
-              <w:rPr>
-                <w:rFonts w:cs="Calibri"/>
-                <w:szCs w:val="16"/>
-                <w:lang w:val="es-CO"/>
-              </w:rPr>
-              <w:t xml:space="preserve"> Internacional S.A.S</w:t>
+              <w:t>Andres Felipe arevalo moreno</w:t>
             </w:r>
             <w:r>
               <w:rPr>
@@ -1009,10 +942,10 @@
           <w:lang w:val="es-CO"/>
         </w:rPr>
         <w:sectPr>
-          <w:headerReference w:type="even" r:id="rId12"/>
-          <w:headerReference w:type="default" r:id="rId13"/>
-          <w:footerReference w:type="even" r:id="rId14"/>
-          <w:footerReference w:type="default" r:id="rId15"/>
+          <w:headerReference w:type="even" r:id="rId11"/>
+          <w:headerReference w:type="default" r:id="rId12"/>
+          <w:footerReference w:type="even" r:id="rId13"/>
+          <w:footerReference w:type="default" r:id="rId14"/>
           <w:pgSz w:w="12240" w:h="15840" w:code="1"/>
           <w:pgMar w:top="1440" w:right="1253" w:bottom="1296" w:left="1253" w:header="720" w:footer="576" w:gutter="0"/>
           <w:cols w:space="720"/>
@@ -3718,14 +3651,36 @@
         <w:rPr>
           <w:lang w:val="es-CO"/>
         </w:rPr>
-        <w:t xml:space="preserve"> #c </w:t>
-      </w:r>
-      <w:r>
-        <w:rPr>
-          <w:lang w:val="es-CO"/>
-        </w:rPr>
-        <w:t xml:space="preserve"> visual studio 2022 y se realiza la API con peticiones desde Postman, realiza el calculo mediante arreglos dimencionales, autenticación y autorización de la API en el mismo aplicativo (colocar el token dentro de la API en vez de ir al postman, se puede hacer de las dos maneras). Artefacto publish y código fuente publicado en github “pipear07” y ambos comprimidos y enviados por correo para tener el back-up</w:t>
-      </w:r>
+        <w:t xml:space="preserve"> #</w:t>
+      </w:r>
+      <w:proofErr w:type="gramStart"/>
+      <w:r>
+        <w:rPr>
+          <w:lang w:val="es-CO"/>
+        </w:rPr>
+        <w:t xml:space="preserve">c </w:t>
+      </w:r>
+      <w:r>
+        <w:rPr>
+          <w:lang w:val="es-CO"/>
+        </w:rPr>
+        <w:t xml:space="preserve"> visual</w:t>
+      </w:r>
+      <w:proofErr w:type="gramEnd"/>
+      <w:r>
+        <w:rPr>
+          <w:lang w:val="es-CO"/>
+        </w:rPr>
+        <w:t xml:space="preserve"> studio 2022 y se realiza la API con peticiones desde Postman, realiza el calculo mediante arreglos dimencionales, autenticación y autorización de la API en el mismo aplicativo (colocar el token dentro de la API en vez de ir al postman, se puede hacer de las dos maneras). Artefacto publish y código fuente publicado en github “pipear07” y ambos comprimidos y enviados por correo para tener </w:t>
+      </w:r>
+      <w:proofErr w:type="gramStart"/>
+      <w:r>
+        <w:rPr>
+          <w:lang w:val="es-CO"/>
+        </w:rPr>
+        <w:t>el back-up</w:t>
+      </w:r>
+      <w:proofErr w:type="gramEnd"/>
     </w:p>
     <w:p>
       <w:pPr>
@@ -3798,20 +3753,16 @@
         <w:rPr>
           <w:lang w:val="es-CO"/>
         </w:rPr>
-        <w:t xml:space="preserve"> 6 con visual studio 2022 y se realiza la API con peticiones desde Postman, realiza el </w:t>
-      </w:r>
-      <w:r>
-        <w:rPr>
-          <w:lang w:val="es-CO"/>
-        </w:rPr>
-        <w:t>cálculo</w:t>
-      </w:r>
-      <w:r>
-        <w:rPr>
-          <w:lang w:val="es-CO"/>
-        </w:rPr>
-        <w:t xml:space="preserve"> mediante arreglos dimencionales, autenticación y autorización de la API en el mismo aplicativo (colocar el token dentro de la API en vez de ir al postman, se puede hacer de las dos maneras). Artefacto publish y código fuente publicado en github “pipear07” y ambos comprimidos y enviados por correo para tener el back-up</w:t>
-      </w:r>
+        <w:t xml:space="preserve"> 6 con visual studio 2022 y se realiza la API con peticiones desde Postman, realiza el cálculo mediante arreglos dimencionales, autenticación y autorización de la API en el mismo aplicativo (colocar el token dentro de la API en vez de ir al postman, se puede hacer de las dos maneras). Artefacto publish y código fuente publicado en github “pipear07” y ambos comprimidos y enviados por correo para tener </w:t>
+      </w:r>
+      <w:proofErr w:type="gramStart"/>
+      <w:r>
+        <w:rPr>
+          <w:lang w:val="es-CO"/>
+        </w:rPr>
+        <w:t>el back-up</w:t>
+      </w:r>
+      <w:proofErr w:type="gramEnd"/>
     </w:p>
     <w:p>
       <w:pPr>
@@ -3979,9 +3930,11 @@
           <w:numId w:val="39"/>
         </w:numPr>
       </w:pPr>
+      <w:proofErr w:type="gramStart"/>
       <w:r>
         <w:t>Microsoft.AspNetCore.Authentication.JwtBearer</w:t>
       </w:r>
+      <w:proofErr w:type="gramEnd"/>
     </w:p>
     <w:p>
       <w:pPr>
@@ -3991,9 +3944,11 @@
           <w:numId w:val="39"/>
         </w:numPr>
       </w:pPr>
+      <w:proofErr w:type="gramStart"/>
       <w:r>
         <w:t>Microsoft.EntityFrameworkCore.Tools</w:t>
       </w:r>
+      <w:proofErr w:type="gramEnd"/>
     </w:p>
     <w:p>
       <w:pPr>
@@ -4027,10 +3982,12 @@
           <w:numId w:val="39"/>
         </w:numPr>
       </w:pPr>
+      <w:proofErr w:type="gramStart"/>
       <w:r>
         <w:lastRenderedPageBreak/>
         <w:t>Swashbuckle.AspNetCore.Swagger</w:t>
       </w:r>
+      <w:proofErr w:type="gramEnd"/>
     </w:p>
     <w:p>
       <w:pPr>
@@ -4374,11 +4331,19 @@
         <w:tab/>
         <w:t xml:space="preserve">Internamente el programa </w:t>
       </w:r>
-      <w:r>
-        <w:rPr>
-          <w:lang w:val="es-CO"/>
-        </w:rPr>
-        <w:t xml:space="preserve">le </w:t>
+      <w:proofErr w:type="gramStart"/>
+      <w:r>
+        <w:rPr>
+          <w:lang w:val="es-CO"/>
+        </w:rPr>
+        <w:t>le</w:t>
+      </w:r>
+      <w:proofErr w:type="gramEnd"/>
+      <w:r>
+        <w:rPr>
+          <w:lang w:val="es-CO"/>
+        </w:rPr>
+        <w:t xml:space="preserve"> </w:t>
       </w:r>
       <w:r>
         <w:rPr>
@@ -4441,107 +4406,7 @@
                 <w:rFonts w:ascii="Cambria Math" w:hAnsi="Cambria Math"/>
                 <w:lang w:val="es-CO"/>
               </w:rPr>
-              <m:t>2</m:t>
-            </m:r>
-            <m:r>
-              <m:rPr>
-                <m:sty m:val="bi"/>
-              </m:rPr>
-              <w:rPr>
-                <w:rFonts w:ascii="Cambria Math" w:hAnsi="Cambria Math"/>
-                <w:lang w:val="es-CO"/>
-              </w:rPr>
-              <m:t xml:space="preserve">, </m:t>
-            </m:r>
-            <m:r>
-              <m:rPr>
-                <m:sty m:val="bi"/>
-              </m:rPr>
-              <w:rPr>
-                <w:rFonts w:ascii="Cambria Math" w:hAnsi="Cambria Math"/>
-                <w:lang w:val="es-CO"/>
-              </w:rPr>
-              <m:t>1</m:t>
-            </m:r>
-            <m:r>
-              <m:rPr>
-                <m:sty m:val="bi"/>
-              </m:rPr>
-              <w:rPr>
-                <w:rFonts w:ascii="Cambria Math" w:hAnsi="Cambria Math"/>
-                <w:lang w:val="es-CO"/>
-              </w:rPr>
-              <m:t>,</m:t>
-            </m:r>
-            <m:r>
-              <m:rPr>
-                <m:sty m:val="bi"/>
-              </m:rPr>
-              <w:rPr>
-                <w:rFonts w:ascii="Cambria Math" w:hAnsi="Cambria Math"/>
-                <w:lang w:val="es-CO"/>
-              </w:rPr>
-              <m:t>2</m:t>
-            </m:r>
-            <m:r>
-              <m:rPr>
-                <m:sty m:val="bi"/>
-              </m:rPr>
-              <w:rPr>
-                <w:rFonts w:ascii="Cambria Math" w:hAnsi="Cambria Math"/>
-                <w:lang w:val="es-CO"/>
-              </w:rPr>
-              <m:t>,</m:t>
-            </m:r>
-            <m:r>
-              <m:rPr>
-                <m:sty m:val="bi"/>
-              </m:rPr>
-              <w:rPr>
-                <w:rFonts w:ascii="Cambria Math" w:hAnsi="Cambria Math"/>
-                <w:lang w:val="es-CO"/>
-              </w:rPr>
-              <m:t>3</m:t>
-            </m:r>
-            <m:r>
-              <m:rPr>
-                <m:sty m:val="bi"/>
-              </m:rPr>
-              <w:rPr>
-                <w:rFonts w:ascii="Cambria Math" w:hAnsi="Cambria Math"/>
-                <w:lang w:val="es-CO"/>
-              </w:rPr>
-              <m:t>,</m:t>
-            </m:r>
-            <m:r>
-              <m:rPr>
-                <m:sty m:val="bi"/>
-              </m:rPr>
-              <w:rPr>
-                <w:rFonts w:ascii="Cambria Math" w:hAnsi="Cambria Math"/>
-                <w:lang w:val="es-CO"/>
-              </w:rPr>
-              <m:t>1</m:t>
-            </m:r>
-            <m:r>
-              <m:rPr>
-                <m:sty m:val="bi"/>
-              </m:rPr>
-              <w:rPr>
-                <w:rFonts w:ascii="Cambria Math" w:hAnsi="Cambria Math"/>
-                <w:lang w:val="es-CO"/>
-              </w:rPr>
-              <m:t>,</m:t>
-            </m:r>
-            <m:r>
-              <m:rPr>
-                <m:sty m:val="bi"/>
-              </m:rPr>
-              <w:rPr>
-                <w:rFonts w:ascii="Cambria Math" w:hAnsi="Cambria Math"/>
-                <w:lang w:val="es-CO"/>
-              </w:rPr>
-              <m:t>3</m:t>
+              <m:t>2, 1,2,3,1,3</m:t>
             </m:r>
           </m:e>
         </m:d>
@@ -6198,15 +6063,7 @@
           <w:i/>
           <w:lang w:val="es-CO"/>
         </w:rPr>
-        <w:t xml:space="preserve">               </w:t>
-      </w:r>
-      <w:r>
-        <w:rPr>
-          <w:rFonts w:cs="Arial"/>
-          <w:i/>
-          <w:lang w:val="es-CO"/>
-        </w:rPr>
-        <w:t>Final</w:t>
+        <w:t xml:space="preserve">               Final</w:t>
       </w:r>
     </w:p>
     <w:p>
@@ -6311,6 +6168,7 @@
       </w:pPr>
       <w:r>
         <w:rPr>
+          <w:noProof/>
           <w:lang w:val="es-CO"/>
         </w:rPr>
         <w:drawing>
@@ -6318,6 +6176,132 @@
             <wp:extent cx="6486525" cy="2743452"/>
             <wp:effectExtent l="0" t="0" r="0" b="0"/>
             <wp:docPr id="1" name="Imagen 1"/>
+            <wp:cNvGraphicFramePr>
+              <a:graphicFrameLocks xmlns:a="http://schemas.openxmlformats.org/drawingml/2006/main" noChangeAspect="1"/>
+            </wp:cNvGraphicFramePr>
+            <a:graphic xmlns:a="http://schemas.openxmlformats.org/drawingml/2006/main">
+              <a:graphicData uri="http://schemas.openxmlformats.org/drawingml/2006/picture">
+                <pic:pic xmlns:pic="http://schemas.openxmlformats.org/drawingml/2006/picture">
+                  <pic:nvPicPr>
+                    <pic:cNvPr id="1" name=""/>
+                    <pic:cNvPicPr/>
+                  </pic:nvPicPr>
+                  <pic:blipFill>
+                    <a:blip r:embed="rId15"/>
+                    <a:stretch>
+                      <a:fillRect/>
+                    </a:stretch>
+                  </pic:blipFill>
+                  <pic:spPr>
+                    <a:xfrm>
+                      <a:off x="0" y="0"/>
+                      <a:ext cx="6489223" cy="2744593"/>
+                    </a:xfrm>
+                    <a:prstGeom prst="rect">
+                      <a:avLst/>
+                    </a:prstGeom>
+                  </pic:spPr>
+                </pic:pic>
+              </a:graphicData>
+            </a:graphic>
+          </wp:inline>
+        </w:drawing>
+      </w:r>
+    </w:p>
+    <w:p>
+      <w:pPr>
+        <w:pStyle w:val="PENumbered"/>
+        <w:numPr>
+          <w:ilvl w:val="0"/>
+          <w:numId w:val="0"/>
+        </w:numPr>
+        <w:ind w:left="720" w:hanging="720"/>
+        <w:rPr>
+          <w:lang w:val="es-CO"/>
+        </w:rPr>
+      </w:pPr>
+      <w:r>
+        <w:rPr>
+          <w:lang w:val="es-CO"/>
+        </w:rPr>
+        <w:t>Entorno de postman</w:t>
+      </w:r>
+    </w:p>
+    <w:p>
+      <w:pPr>
+        <w:pStyle w:val="PENumbered"/>
+        <w:numPr>
+          <w:ilvl w:val="0"/>
+          <w:numId w:val="0"/>
+        </w:numPr>
+        <w:ind w:left="720" w:hanging="720"/>
+        <w:rPr>
+          <w:lang w:val="es-CO"/>
+        </w:rPr>
+      </w:pPr>
+    </w:p>
+    <w:p>
+      <w:pPr>
+        <w:pStyle w:val="PENumbered"/>
+        <w:numPr>
+          <w:ilvl w:val="0"/>
+          <w:numId w:val="0"/>
+        </w:numPr>
+        <w:ind w:left="720" w:hanging="720"/>
+        <w:rPr>
+          <w:lang w:val="es-CO"/>
+        </w:rPr>
+      </w:pPr>
+    </w:p>
+    <w:p>
+      <w:pPr>
+        <w:pStyle w:val="PENumbered"/>
+        <w:numPr>
+          <w:ilvl w:val="0"/>
+          <w:numId w:val="0"/>
+        </w:numPr>
+        <w:ind w:left="720" w:hanging="720"/>
+        <w:rPr>
+          <w:lang w:val="es-CO"/>
+        </w:rPr>
+      </w:pPr>
+    </w:p>
+    <w:p>
+      <w:pPr>
+        <w:pStyle w:val="PENumbered"/>
+        <w:numPr>
+          <w:ilvl w:val="0"/>
+          <w:numId w:val="0"/>
+        </w:numPr>
+        <w:ind w:left="720" w:hanging="720"/>
+        <w:rPr>
+          <w:lang w:val="es-CO"/>
+        </w:rPr>
+      </w:pPr>
+    </w:p>
+    <w:p>
+      <w:pPr>
+        <w:pStyle w:val="PENumbered"/>
+        <w:numPr>
+          <w:ilvl w:val="0"/>
+          <w:numId w:val="0"/>
+        </w:numPr>
+        <w:ind w:left="720" w:hanging="720"/>
+        <w:rPr>
+          <w:lang w:val="es-CO"/>
+        </w:rPr>
+      </w:pPr>
+      <w:r>
+        <w:rPr>
+          <w:noProof/>
+          <w:lang w:val="es-CO"/>
+        </w:rPr>
+        <w:lastRenderedPageBreak/>
+        <w:drawing>
+          <wp:inline distT="0" distB="0" distL="0" distR="0" wp14:anchorId="21E8AF6D" wp14:editId="0A46F66D">
+            <wp:extent cx="5612130" cy="2734945"/>
+            <wp:effectExtent l="0" t="0" r="7620" b="8255"/>
+            <wp:docPr id="2" name="Imagen 2"/>
             <wp:cNvGraphicFramePr>
               <a:graphicFrameLocks xmlns:a="http://schemas.openxmlformats.org/drawingml/2006/main" noChangeAspect="1"/>
             </wp:cNvGraphicFramePr>
@@ -6337,7 +6321,7 @@
                   <pic:spPr>
                     <a:xfrm>
                       <a:off x="0" y="0"/>
-                      <a:ext cx="6489223" cy="2744593"/>
+                      <a:ext cx="5612130" cy="2734945"/>
                     </a:xfrm>
                     <a:prstGeom prst="rect">
                       <a:avLst/>
@@ -6366,7 +6350,21 @@
         <w:rPr>
           <w:lang w:val="es-CO"/>
         </w:rPr>
-        <w:t>Entorno de postman</w:t>
+        <w:t xml:space="preserve">Entorno de la API corriendo en .net </w:t>
+      </w:r>
+      <w:proofErr w:type="spellStart"/>
+      <w:r>
+        <w:rPr>
+          <w:lang w:val="es-CO"/>
+        </w:rPr>
+        <w:t>core</w:t>
+      </w:r>
+      <w:proofErr w:type="spellEnd"/>
+      <w:r>
+        <w:rPr>
+          <w:lang w:val="es-CO"/>
+        </w:rPr>
+        <w:t xml:space="preserve"> 6</w:t>
       </w:r>
     </w:p>
     <w:p>
@@ -6391,9 +6389,19 @@
         </w:numPr>
         <w:ind w:left="720" w:hanging="720"/>
         <w:rPr>
-          <w:lang w:val="es-CO"/>
-        </w:rPr>
-      </w:pPr>
+          <w:b/>
+          <w:bCs/>
+          <w:lang w:val="es-CO"/>
+        </w:rPr>
+      </w:pPr>
+      <w:r>
+        <w:rPr>
+          <w:b/>
+          <w:bCs/>
+          <w:lang w:val="es-CO"/>
+        </w:rPr>
+        <w:t xml:space="preserve">Ejecutar la API </w:t>
+      </w:r>
     </w:p>
     <w:p>
       <w:pPr>
@@ -6402,47 +6410,21 @@
           <w:ilvl w:val="0"/>
           <w:numId w:val="0"/>
         </w:numPr>
-        <w:ind w:left="720" w:hanging="720"/>
-        <w:rPr>
-          <w:lang w:val="es-CO"/>
-        </w:rPr>
-      </w:pPr>
-    </w:p>
-    <w:p>
-      <w:pPr>
-        <w:pStyle w:val="PENumbered"/>
-        <w:numPr>
-          <w:ilvl w:val="0"/>
-          <w:numId w:val="0"/>
-        </w:numPr>
-        <w:ind w:left="720" w:hanging="720"/>
-        <w:rPr>
-          <w:lang w:val="es-CO"/>
-        </w:rPr>
-      </w:pPr>
-    </w:p>
-    <w:p>
-      <w:pPr>
-        <w:pStyle w:val="PENumbered"/>
-        <w:numPr>
-          <w:ilvl w:val="0"/>
-          <w:numId w:val="0"/>
-        </w:numPr>
-        <w:ind w:left="720" w:hanging="720"/>
-        <w:rPr>
-          <w:lang w:val="es-CO"/>
-        </w:rPr>
-      </w:pPr>
-      <w:r>
-        <w:rPr>
-          <w:lang w:val="es-CO"/>
-        </w:rPr>
-        <w:lastRenderedPageBreak/>
+        <w:ind w:left="720" w:hanging="12"/>
+        <w:rPr>
+          <w:lang w:val="es-CO"/>
+        </w:rPr>
+      </w:pPr>
+      <w:r>
+        <w:rPr>
+          <w:noProof/>
+          <w:lang w:val="es-CO"/>
+        </w:rPr>
         <w:drawing>
-          <wp:inline distT="0" distB="0" distL="0" distR="0" wp14:anchorId="21E8AF6D" wp14:editId="0A46F66D">
-            <wp:extent cx="5612130" cy="2734945"/>
-            <wp:effectExtent l="0" t="0" r="7620" b="8255"/>
-            <wp:docPr id="2" name="Imagen 2"/>
+          <wp:inline distT="0" distB="0" distL="0" distR="0" wp14:anchorId="470D4C25" wp14:editId="0EB3AB81">
+            <wp:extent cx="5612130" cy="3104515"/>
+            <wp:effectExtent l="0" t="0" r="7620" b="635"/>
+            <wp:docPr id="3" name="Imagen 3"/>
             <wp:cNvGraphicFramePr>
               <a:graphicFrameLocks xmlns:a="http://schemas.openxmlformats.org/drawingml/2006/main" noChangeAspect="1"/>
             </wp:cNvGraphicFramePr>
@@ -6462,128 +6444,6 @@
                   <pic:spPr>
                     <a:xfrm>
                       <a:off x="0" y="0"/>
-                      <a:ext cx="5612130" cy="2734945"/>
-                    </a:xfrm>
-                    <a:prstGeom prst="rect">
-                      <a:avLst/>
-                    </a:prstGeom>
-                  </pic:spPr>
-                </pic:pic>
-              </a:graphicData>
-            </a:graphic>
-          </wp:inline>
-        </w:drawing>
-      </w:r>
-    </w:p>
-    <w:p>
-      <w:pPr>
-        <w:pStyle w:val="PENumbered"/>
-        <w:numPr>
-          <w:ilvl w:val="0"/>
-          <w:numId w:val="0"/>
-        </w:numPr>
-        <w:ind w:left="720" w:hanging="720"/>
-        <w:rPr>
-          <w:lang w:val="es-CO"/>
-        </w:rPr>
-      </w:pPr>
-      <w:r>
-        <w:rPr>
-          <w:lang w:val="es-CO"/>
-        </w:rPr>
-        <w:t xml:space="preserve">Entorno de la API corriendo en .net </w:t>
-      </w:r>
-      <w:proofErr w:type="spellStart"/>
-      <w:r>
-        <w:rPr>
-          <w:lang w:val="es-CO"/>
-        </w:rPr>
-        <w:t>core</w:t>
-      </w:r>
-      <w:proofErr w:type="spellEnd"/>
-      <w:r>
-        <w:rPr>
-          <w:lang w:val="es-CO"/>
-        </w:rPr>
-        <w:t xml:space="preserve"> 6</w:t>
-      </w:r>
-    </w:p>
-    <w:p>
-      <w:pPr>
-        <w:pStyle w:val="PENumbered"/>
-        <w:numPr>
-          <w:ilvl w:val="0"/>
-          <w:numId w:val="0"/>
-        </w:numPr>
-        <w:ind w:left="720" w:hanging="720"/>
-        <w:rPr>
-          <w:lang w:val="es-CO"/>
-        </w:rPr>
-      </w:pPr>
-    </w:p>
-    <w:p>
-      <w:pPr>
-        <w:pStyle w:val="PENumbered"/>
-        <w:numPr>
-          <w:ilvl w:val="0"/>
-          <w:numId w:val="0"/>
-        </w:numPr>
-        <w:ind w:left="720" w:hanging="720"/>
-        <w:rPr>
-          <w:b/>
-          <w:bCs/>
-          <w:lang w:val="es-CO"/>
-        </w:rPr>
-      </w:pPr>
-      <w:r>
-        <w:rPr>
-          <w:b/>
-          <w:bCs/>
-          <w:lang w:val="es-CO"/>
-        </w:rPr>
-        <w:t xml:space="preserve">Ejecutar la API </w:t>
-      </w:r>
-    </w:p>
-    <w:p>
-      <w:pPr>
-        <w:pStyle w:val="PENumbered"/>
-        <w:numPr>
-          <w:ilvl w:val="0"/>
-          <w:numId w:val="0"/>
-        </w:numPr>
-        <w:ind w:left="720" w:hanging="12"/>
-        <w:rPr>
-          <w:lang w:val="es-CO"/>
-        </w:rPr>
-      </w:pPr>
-      <w:r>
-        <w:rPr>
-          <w:lang w:val="es-CO"/>
-        </w:rPr>
-        <w:drawing>
-          <wp:inline distT="0" distB="0" distL="0" distR="0" wp14:anchorId="470D4C25" wp14:editId="0EB3AB81">
-            <wp:extent cx="5612130" cy="3104515"/>
-            <wp:effectExtent l="0" t="0" r="7620" b="635"/>
-            <wp:docPr id="3" name="Imagen 3"/>
-            <wp:cNvGraphicFramePr>
-              <a:graphicFrameLocks xmlns:a="http://schemas.openxmlformats.org/drawingml/2006/main" noChangeAspect="1"/>
-            </wp:cNvGraphicFramePr>
-            <a:graphic xmlns:a="http://schemas.openxmlformats.org/drawingml/2006/main">
-              <a:graphicData uri="http://schemas.openxmlformats.org/drawingml/2006/picture">
-                <pic:pic xmlns:pic="http://schemas.openxmlformats.org/drawingml/2006/picture">
-                  <pic:nvPicPr>
-                    <pic:cNvPr id="1" name=""/>
-                    <pic:cNvPicPr/>
-                  </pic:nvPicPr>
-                  <pic:blipFill>
-                    <a:blip r:embed="rId18"/>
-                    <a:stretch>
-                      <a:fillRect/>
-                    </a:stretch>
-                  </pic:blipFill>
-                  <pic:spPr>
-                    <a:xfrm>
-                      <a:off x="0" y="0"/>
                       <a:ext cx="5612130" cy="3104515"/>
                     </a:xfrm>
                     <a:prstGeom prst="rect">
@@ -6613,7 +6473,21 @@
         <w:rPr>
           <w:lang w:val="es-CO"/>
         </w:rPr>
-        <w:t>Cuando la ejecutamos, nos preguntara que si deseamos confiar en el certificado SSL, le decimos que “No”</w:t>
+        <w:t xml:space="preserve">Cuando la ejecutamos, nos preguntara </w:t>
+      </w:r>
+      <w:proofErr w:type="gramStart"/>
+      <w:r>
+        <w:rPr>
+          <w:lang w:val="es-CO"/>
+        </w:rPr>
+        <w:t>que</w:t>
+      </w:r>
+      <w:proofErr w:type="gramEnd"/>
+      <w:r>
+        <w:rPr>
+          <w:lang w:val="es-CO"/>
+        </w:rPr>
+        <w:t xml:space="preserve"> si deseamos confiar en el certificado SSL, le decimos que “No”</w:t>
       </w:r>
       <w:r>
         <w:rPr>
@@ -6664,6 +6538,7 @@
       </w:pPr>
       <w:r>
         <w:rPr>
+          <w:noProof/>
           <w:lang w:val="es-CO"/>
         </w:rPr>
         <w:lastRenderedPageBreak/>
@@ -6683,7 +6558,7 @@
                     <pic:cNvPicPr/>
                   </pic:nvPicPr>
                   <pic:blipFill>
-                    <a:blip r:embed="rId19"/>
+                    <a:blip r:embed="rId18"/>
                     <a:stretch>
                       <a:fillRect/>
                     </a:stretch>
@@ -7343,8 +7218,16 @@
         <w:rPr>
           <w:lang w:val="es-CO"/>
         </w:rPr>
-        <w:t>Después le damos click</w:t>
-      </w:r>
+        <w:t xml:space="preserve">Después le damos </w:t>
+      </w:r>
+      <w:proofErr w:type="gramStart"/>
+      <w:r>
+        <w:rPr>
+          <w:lang w:val="es-CO"/>
+        </w:rPr>
+        <w:t>click</w:t>
+      </w:r>
+      <w:proofErr w:type="gramEnd"/>
       <w:r>
         <w:rPr>
           <w:lang w:val="es-CO"/>
@@ -7376,6 +7259,7 @@
         <w:rPr>
           <w:b/>
           <w:bCs/>
+          <w:noProof/>
           <w:lang w:val="es-CO"/>
         </w:rPr>
         <w:drawing>
@@ -7383,6 +7267,158 @@
             <wp:extent cx="5612130" cy="607695"/>
             <wp:effectExtent l="0" t="0" r="7620" b="1905"/>
             <wp:docPr id="8" name="Imagen 8"/>
+            <wp:cNvGraphicFramePr>
+              <a:graphicFrameLocks xmlns:a="http://schemas.openxmlformats.org/drawingml/2006/main" noChangeAspect="1"/>
+            </wp:cNvGraphicFramePr>
+            <a:graphic xmlns:a="http://schemas.openxmlformats.org/drawingml/2006/main">
+              <a:graphicData uri="http://schemas.openxmlformats.org/drawingml/2006/picture">
+                <pic:pic xmlns:pic="http://schemas.openxmlformats.org/drawingml/2006/picture">
+                  <pic:nvPicPr>
+                    <pic:cNvPr id="1" name=""/>
+                    <pic:cNvPicPr/>
+                  </pic:nvPicPr>
+                  <pic:blipFill>
+                    <a:blip r:embed="rId19"/>
+                    <a:stretch>
+                      <a:fillRect/>
+                    </a:stretch>
+                  </pic:blipFill>
+                  <pic:spPr>
+                    <a:xfrm>
+                      <a:off x="0" y="0"/>
+                      <a:ext cx="5612130" cy="607695"/>
+                    </a:xfrm>
+                    <a:prstGeom prst="rect">
+                      <a:avLst/>
+                    </a:prstGeom>
+                  </pic:spPr>
+                </pic:pic>
+              </a:graphicData>
+            </a:graphic>
+          </wp:inline>
+        </w:drawing>
+      </w:r>
+    </w:p>
+    <w:p>
+      <w:pPr>
+        <w:pStyle w:val="PENumbered"/>
+        <w:numPr>
+          <w:ilvl w:val="0"/>
+          <w:numId w:val="0"/>
+        </w:numPr>
+        <w:ind w:left="720" w:hanging="720"/>
+        <w:rPr>
+          <w:b/>
+          <w:bCs/>
+          <w:lang w:val="es-CO"/>
+        </w:rPr>
+      </w:pPr>
+    </w:p>
+    <w:p>
+      <w:pPr>
+        <w:pStyle w:val="PENumbered"/>
+        <w:numPr>
+          <w:ilvl w:val="0"/>
+          <w:numId w:val="0"/>
+        </w:numPr>
+        <w:ind w:left="720" w:hanging="720"/>
+        <w:rPr>
+          <w:lang w:val="es-CO"/>
+        </w:rPr>
+      </w:pPr>
+      <w:r>
+        <w:rPr>
+          <w:lang w:val="es-CO"/>
+        </w:rPr>
+        <w:tab/>
+      </w:r>
+      <w:r>
+        <w:rPr>
+          <w:lang w:val="es-CO"/>
+        </w:rPr>
+        <w:t xml:space="preserve">Luego se abrirá el panel en la pare superior derecha le damos </w:t>
+      </w:r>
+      <w:proofErr w:type="spellStart"/>
+      <w:proofErr w:type="gramStart"/>
+      <w:r>
+        <w:rPr>
+          <w:lang w:val="es-CO"/>
+        </w:rPr>
+        <w:t>click</w:t>
+      </w:r>
+      <w:proofErr w:type="spellEnd"/>
+      <w:proofErr w:type="gramEnd"/>
+      <w:r>
+        <w:rPr>
+          <w:lang w:val="es-CO"/>
+        </w:rPr>
+        <w:t xml:space="preserve"> al </w:t>
+      </w:r>
+      <w:proofErr w:type="spellStart"/>
+      <w:r>
+        <w:rPr>
+          <w:lang w:val="es-CO"/>
+        </w:rPr>
+        <w:t>boton</w:t>
+      </w:r>
+      <w:proofErr w:type="spellEnd"/>
+      <w:r>
+        <w:rPr>
+          <w:lang w:val="es-CO"/>
+        </w:rPr>
+        <w:t xml:space="preserve"> “try </w:t>
+      </w:r>
+      <w:proofErr w:type="spellStart"/>
+      <w:r>
+        <w:rPr>
+          <w:lang w:val="es-CO"/>
+        </w:rPr>
+        <w:t>it</w:t>
+      </w:r>
+      <w:proofErr w:type="spellEnd"/>
+      <w:r>
+        <w:rPr>
+          <w:lang w:val="es-CO"/>
+        </w:rPr>
+        <w:t xml:space="preserve"> </w:t>
+      </w:r>
+      <w:proofErr w:type="spellStart"/>
+      <w:r>
+        <w:rPr>
+          <w:lang w:val="es-CO"/>
+        </w:rPr>
+        <w:t>out</w:t>
+      </w:r>
+      <w:proofErr w:type="spellEnd"/>
+      <w:r>
+        <w:rPr>
+          <w:lang w:val="es-CO"/>
+        </w:rPr>
+        <w:t>”</w:t>
+      </w:r>
+    </w:p>
+    <w:p>
+      <w:pPr>
+        <w:pStyle w:val="PENumbered"/>
+        <w:numPr>
+          <w:ilvl w:val="0"/>
+          <w:numId w:val="0"/>
+        </w:numPr>
+        <w:ind w:left="720" w:hanging="720"/>
+        <w:rPr>
+          <w:lang w:val="es-CO"/>
+        </w:rPr>
+      </w:pPr>
+      <w:r>
+        <w:rPr>
+          <w:noProof/>
+          <w:lang w:val="es-CO"/>
+        </w:rPr>
+        <w:drawing>
+          <wp:inline distT="0" distB="0" distL="0" distR="0" wp14:anchorId="529134AD" wp14:editId="1B1292AA">
+            <wp:extent cx="5612130" cy="2176780"/>
+            <wp:effectExtent l="0" t="0" r="7620" b="0"/>
+            <wp:docPr id="9" name="Imagen 9"/>
             <wp:cNvGraphicFramePr>
               <a:graphicFrameLocks xmlns:a="http://schemas.openxmlformats.org/drawingml/2006/main" noChangeAspect="1"/>
             </wp:cNvGraphicFramePr>
@@ -7402,141 +7438,6 @@
                   <pic:spPr>
                     <a:xfrm>
                       <a:off x="0" y="0"/>
-                      <a:ext cx="5612130" cy="607695"/>
-                    </a:xfrm>
-                    <a:prstGeom prst="rect">
-                      <a:avLst/>
-                    </a:prstGeom>
-                  </pic:spPr>
-                </pic:pic>
-              </a:graphicData>
-            </a:graphic>
-          </wp:inline>
-        </w:drawing>
-      </w:r>
-    </w:p>
-    <w:p>
-      <w:pPr>
-        <w:pStyle w:val="PENumbered"/>
-        <w:numPr>
-          <w:ilvl w:val="0"/>
-          <w:numId w:val="0"/>
-        </w:numPr>
-        <w:ind w:left="720" w:hanging="720"/>
-        <w:rPr>
-          <w:b/>
-          <w:bCs/>
-          <w:lang w:val="es-CO"/>
-        </w:rPr>
-      </w:pPr>
-    </w:p>
-    <w:p>
-      <w:pPr>
-        <w:pStyle w:val="PENumbered"/>
-        <w:numPr>
-          <w:ilvl w:val="0"/>
-          <w:numId w:val="0"/>
-        </w:numPr>
-        <w:ind w:left="720" w:hanging="720"/>
-        <w:rPr>
-          <w:lang w:val="es-CO"/>
-        </w:rPr>
-      </w:pPr>
-      <w:r>
-        <w:rPr>
-          <w:lang w:val="es-CO"/>
-        </w:rPr>
-        <w:tab/>
-      </w:r>
-      <w:r>
-        <w:rPr>
-          <w:lang w:val="es-CO"/>
-        </w:rPr>
-        <w:t xml:space="preserve">Luego se abrirá el panel en la pare superior derecha le damos click al </w:t>
-      </w:r>
-      <w:proofErr w:type="spellStart"/>
-      <w:r>
-        <w:rPr>
-          <w:lang w:val="es-CO"/>
-        </w:rPr>
-        <w:t>boton</w:t>
-      </w:r>
-      <w:proofErr w:type="spellEnd"/>
-      <w:r>
-        <w:rPr>
-          <w:lang w:val="es-CO"/>
-        </w:rPr>
-        <w:t xml:space="preserve"> “try </w:t>
-      </w:r>
-      <w:proofErr w:type="spellStart"/>
-      <w:r>
-        <w:rPr>
-          <w:lang w:val="es-CO"/>
-        </w:rPr>
-        <w:t>it</w:t>
-      </w:r>
-      <w:proofErr w:type="spellEnd"/>
-      <w:r>
-        <w:rPr>
-          <w:lang w:val="es-CO"/>
-        </w:rPr>
-        <w:t xml:space="preserve"> </w:t>
-      </w:r>
-      <w:proofErr w:type="spellStart"/>
-      <w:r>
-        <w:rPr>
-          <w:lang w:val="es-CO"/>
-        </w:rPr>
-        <w:t>out</w:t>
-      </w:r>
-      <w:proofErr w:type="spellEnd"/>
-      <w:r>
-        <w:rPr>
-          <w:lang w:val="es-CO"/>
-        </w:rPr>
-        <w:t>”</w:t>
-      </w:r>
-    </w:p>
-    <w:p>
-      <w:pPr>
-        <w:pStyle w:val="PENumbered"/>
-        <w:numPr>
-          <w:ilvl w:val="0"/>
-          <w:numId w:val="0"/>
-        </w:numPr>
-        <w:ind w:left="720" w:hanging="720"/>
-        <w:rPr>
-          <w:lang w:val="es-CO"/>
-        </w:rPr>
-      </w:pPr>
-      <w:r>
-        <w:rPr>
-          <w:lang w:val="es-CO"/>
-        </w:rPr>
-        <w:drawing>
-          <wp:inline distT="0" distB="0" distL="0" distR="0" wp14:anchorId="529134AD" wp14:editId="1B1292AA">
-            <wp:extent cx="5612130" cy="2176780"/>
-            <wp:effectExtent l="0" t="0" r="7620" b="0"/>
-            <wp:docPr id="9" name="Imagen 9"/>
-            <wp:cNvGraphicFramePr>
-              <a:graphicFrameLocks xmlns:a="http://schemas.openxmlformats.org/drawingml/2006/main" noChangeAspect="1"/>
-            </wp:cNvGraphicFramePr>
-            <a:graphic xmlns:a="http://schemas.openxmlformats.org/drawingml/2006/main">
-              <a:graphicData uri="http://schemas.openxmlformats.org/drawingml/2006/picture">
-                <pic:pic xmlns:pic="http://schemas.openxmlformats.org/drawingml/2006/picture">
-                  <pic:nvPicPr>
-                    <pic:cNvPr id="1" name=""/>
-                    <pic:cNvPicPr/>
-                  </pic:nvPicPr>
-                  <pic:blipFill>
-                    <a:blip r:embed="rId21"/>
-                    <a:stretch>
-                      <a:fillRect/>
-                    </a:stretch>
-                  </pic:blipFill>
-                  <pic:spPr>
-                    <a:xfrm>
-                      <a:off x="0" y="0"/>
                       <a:ext cx="5612130" cy="2176780"/>
                     </a:xfrm>
                     <a:prstGeom prst="rect">
@@ -7623,6 +7524,7 @@
       </w:pPr>
       <w:r>
         <w:rPr>
+          <w:noProof/>
           <w:lang w:val="es-CO"/>
         </w:rPr>
         <w:lastRenderedPageBreak/>
@@ -7642,7 +7544,7 @@
                     <pic:cNvPicPr/>
                   </pic:nvPicPr>
                   <pic:blipFill>
-                    <a:blip r:embed="rId22"/>
+                    <a:blip r:embed="rId21"/>
                     <a:stretch>
                       <a:fillRect/>
                     </a:stretch>
@@ -7692,19 +7594,7 @@
         <w:rPr>
           <w:lang w:val="es-CO"/>
         </w:rPr>
-        <w:t>C</w:t>
-      </w:r>
-      <w:r>
-        <w:rPr>
-          <w:lang w:val="es-CO"/>
-        </w:rPr>
-        <w:t>opiamos el código json dejado arriba y nos debe quedar de esta forma</w:t>
-      </w:r>
-      <w:r>
-        <w:rPr>
-          <w:lang w:val="es-CO"/>
-        </w:rPr>
-        <w:t>.</w:t>
+        <w:t>Copiamos el código json dejado arriba y nos debe quedar de esta forma.</w:t>
       </w:r>
     </w:p>
     <w:p>
@@ -7721,6 +7611,7 @@
       </w:pPr>
       <w:r>
         <w:rPr>
+          <w:noProof/>
           <w:lang w:val="es-CO"/>
         </w:rPr>
         <w:drawing>
@@ -7739,7 +7630,7 @@
                     <pic:cNvPicPr/>
                   </pic:nvPicPr>
                   <pic:blipFill>
-                    <a:blip r:embed="rId23"/>
+                    <a:blip r:embed="rId22"/>
                     <a:stretch>
                       <a:fillRect/>
                     </a:stretch>
@@ -7848,6 +7739,7 @@
       </w:pPr>
       <w:r>
         <w:rPr>
+          <w:noProof/>
           <w:lang w:val="es-CO"/>
         </w:rPr>
         <w:lastRenderedPageBreak/>
@@ -7867,7 +7759,7 @@
                     <pic:cNvPicPr/>
                   </pic:nvPicPr>
                   <pic:blipFill>
-                    <a:blip r:embed="rId24"/>
+                    <a:blip r:embed="rId23"/>
                     <a:stretch>
                       <a:fillRect/>
                     </a:stretch>
@@ -8027,7 +7919,23 @@
         <w:rPr>
           <w:lang w:val="es-CO"/>
         </w:rPr>
-        <w:t xml:space="preserve"> le damos click a ese </w:t>
+        <w:t xml:space="preserve"> le damos </w:t>
+      </w:r>
+      <w:proofErr w:type="spellStart"/>
+      <w:proofErr w:type="gramStart"/>
+      <w:r>
+        <w:rPr>
+          <w:lang w:val="es-CO"/>
+        </w:rPr>
+        <w:t>click</w:t>
+      </w:r>
+      <w:proofErr w:type="spellEnd"/>
+      <w:proofErr w:type="gramEnd"/>
+      <w:r>
+        <w:rPr>
+          <w:lang w:val="es-CO"/>
+        </w:rPr>
+        <w:t xml:space="preserve"> a ese </w:t>
       </w:r>
       <w:proofErr w:type="spellStart"/>
       <w:r>
@@ -8073,7 +7981,7 @@
                 <wp:cNvGraphicFramePr/>
                 <a:graphic xmlns:a="http://schemas.openxmlformats.org/drawingml/2006/main">
                   <a:graphicData uri="http://schemas.microsoft.com/office/word/2010/wordprocessingInk">
-                    <w14:contentPart bwMode="auto" r:id="rId25">
+                    <w14:contentPart bwMode="auto" r:id="rId24">
                       <w14:nvContentPartPr>
                         <w14:cNvContentPartPr/>
                       </w14:nvContentPartPr>
@@ -8486,6 +8394,7 @@
       </w:r>
       <w:r>
         <w:rPr>
+          <w:noProof/>
           <w:lang w:val="es-CO"/>
         </w:rPr>
         <w:drawing>
@@ -8551,6 +8460,7 @@
       </w:pPr>
       <w:r>
         <w:rPr>
+          <w:noProof/>
           <w:sz w:val="14"/>
           <w:szCs w:val="12"/>
           <w:lang w:val="es-CO"/>
@@ -8659,6 +8569,7 @@
       </w:pPr>
       <w:r>
         <w:rPr>
+          <w:noProof/>
           <w:lang w:val="es-CO"/>
         </w:rPr>
         <w:drawing>
@@ -8719,6 +8630,7 @@
       </w:r>
       <w:r>
         <w:rPr>
+          <w:noProof/>
           <w:lang w:val="es-CO"/>
         </w:rPr>
         <w:drawing>
@@ -8779,6 +8691,7 @@
       </w:r>
       <w:r>
         <w:rPr>
+          <w:noProof/>
           <w:lang w:val="es-CO"/>
         </w:rPr>
         <w:drawing>
@@ -9075,6 +8988,7 @@
       </w:r>
       <w:r>
         <w:rPr>
+          <w:noProof/>
           <w:lang w:val="es-CO"/>
         </w:rPr>
         <w:drawing>
@@ -9193,6 +9107,7 @@
       </w:pPr>
       <w:r>
         <w:rPr>
+          <w:noProof/>
           <w:lang w:val="es-CO"/>
         </w:rPr>
         <w:lastRenderedPageBreak/>
@@ -9262,7 +9177,23 @@
           <w:lang w:val="es-CO"/>
         </w:rPr>
         <w:tab/>
-        <w:t>Después, nos vamos a la parte de “Domino” y hacemos click en /domino/</w:t>
+        <w:t xml:space="preserve">Después, nos vamos a la parte de “Domino” y hacemos </w:t>
+      </w:r>
+      <w:proofErr w:type="spellStart"/>
+      <w:proofErr w:type="gramStart"/>
+      <w:r>
+        <w:rPr>
+          <w:lang w:val="es-CO"/>
+        </w:rPr>
+        <w:t>click</w:t>
+      </w:r>
+      <w:proofErr w:type="spellEnd"/>
+      <w:proofErr w:type="gramEnd"/>
+      <w:r>
+        <w:rPr>
+          <w:lang w:val="es-CO"/>
+        </w:rPr>
+        <w:t xml:space="preserve"> en /domino/</w:t>
       </w:r>
       <w:proofErr w:type="spellStart"/>
       <w:r>
@@ -9287,6 +9218,7 @@
       </w:pPr>
       <w:r>
         <w:rPr>
+          <w:noProof/>
           <w:lang w:val="es-CO"/>
         </w:rPr>
         <w:drawing>
@@ -9357,7 +9289,21 @@
         <w:rPr>
           <w:lang w:val="es-CO"/>
         </w:rPr>
-        <w:t xml:space="preserve">Nos va aparecer algo como esto, le damos click en el botón “try </w:t>
+        <w:t xml:space="preserve">Nos </w:t>
+      </w:r>
+      <w:proofErr w:type="gramStart"/>
+      <w:r>
+        <w:rPr>
+          <w:lang w:val="es-CO"/>
+        </w:rPr>
+        <w:t>va</w:t>
+      </w:r>
+      <w:proofErr w:type="gramEnd"/>
+      <w:r>
+        <w:rPr>
+          <w:lang w:val="es-CO"/>
+        </w:rPr>
+        <w:t xml:space="preserve"> aparecer algo como esto, le damos click en el botón “try </w:t>
       </w:r>
       <w:proofErr w:type="spellStart"/>
       <w:r>
@@ -9403,6 +9349,7 @@
       </w:pPr>
       <w:r>
         <w:rPr>
+          <w:noProof/>
           <w:lang w:val="es-CO"/>
         </w:rPr>
         <w:drawing>
@@ -9519,6 +9466,7 @@
       </w:pPr>
       <w:r>
         <w:rPr>
+          <w:noProof/>
           <w:lang w:val="es-CO"/>
         </w:rPr>
         <w:lastRenderedPageBreak/>
@@ -9906,6 +9854,7 @@
       <w:r>
         <w:rPr>
           <w:rFonts w:ascii="Courier New" w:hAnsi="Courier New" w:cs="Courier New"/>
+          <w:noProof/>
           <w:color w:val="000000"/>
           <w:sz w:val="18"/>
           <w:szCs w:val="18"/>
@@ -9970,7 +9919,7 @@
           <w:highlight w:val="yellow"/>
           <w:lang w:val="es-CO" w:eastAsia="es-CO"/>
         </w:rPr>
-        <w:t>Las fichas aparecen organizadas en la variable json “</w:t>
+        <w:t xml:space="preserve">Las fichas aparecen organizadas en la variable </w:t>
       </w:r>
       <w:proofErr w:type="spellStart"/>
       <w:r>
@@ -9982,7 +9931,7 @@
           <w:highlight w:val="yellow"/>
           <w:lang w:val="es-CO" w:eastAsia="es-CO"/>
         </w:rPr>
-        <w:t>fichas_organizadas</w:t>
+        <w:t>json</w:t>
       </w:r>
       <w:proofErr w:type="spellEnd"/>
       <w:r>
@@ -9994,6 +9943,30 @@
           <w:highlight w:val="yellow"/>
           <w:lang w:val="es-CO" w:eastAsia="es-CO"/>
         </w:rPr>
+        <w:t xml:space="preserve"> “</w:t>
+      </w:r>
+      <w:proofErr w:type="spellStart"/>
+      <w:r>
+        <w:rPr>
+          <w:rFonts w:ascii="Courier New" w:hAnsi="Courier New" w:cs="Courier New"/>
+          <w:color w:val="000000"/>
+          <w:sz w:val="18"/>
+          <w:szCs w:val="18"/>
+          <w:highlight w:val="yellow"/>
+          <w:lang w:val="es-CO" w:eastAsia="es-CO"/>
+        </w:rPr>
+        <w:t>fichas_organizadas</w:t>
+      </w:r>
+      <w:proofErr w:type="spellEnd"/>
+      <w:r>
+        <w:rPr>
+          <w:rFonts w:ascii="Courier New" w:hAnsi="Courier New" w:cs="Courier New"/>
+          <w:color w:val="000000"/>
+          <w:sz w:val="18"/>
+          <w:szCs w:val="18"/>
+          <w:highlight w:val="yellow"/>
+          <w:lang w:val="es-CO" w:eastAsia="es-CO"/>
+        </w:rPr>
         <w:t>”</w:t>
       </w:r>
     </w:p>
@@ -10044,6 +10017,7 @@
       <w:r>
         <w:rPr>
           <w:rFonts w:ascii="Courier New" w:hAnsi="Courier New" w:cs="Courier New"/>
+          <w:noProof/>
           <w:color w:val="000000"/>
           <w:sz w:val="18"/>
           <w:szCs w:val="18"/>
@@ -10129,6 +10103,7 @@
           <w:rFonts w:ascii="Arial" w:hAnsi="Arial" w:cs="Arial"/>
           <w:b/>
           <w:bCs/>
+          <w:lang w:val="es-CO"/>
         </w:rPr>
       </w:pPr>
       <w:r>
@@ -10136,69 +10111,80 @@
           <w:rFonts w:ascii="Arial" w:hAnsi="Arial" w:cs="Arial"/>
           <w:b/>
           <w:bCs/>
-        </w:rPr>
-        <w:t>Fichas de prueba</w:t>
-      </w:r>
-      <w:r>
+          <w:lang w:val="es-CO"/>
+        </w:rPr>
+        <w:t>Fichas de prueba:</w:t>
+      </w:r>
+    </w:p>
+    <w:p>
+      <w:pPr>
+        <w:jc w:val="both"/>
         <w:rPr>
           <w:rFonts w:ascii="Arial" w:hAnsi="Arial" w:cs="Arial"/>
           <w:b/>
           <w:bCs/>
-        </w:rPr>
-        <w:t>:</w:t>
-      </w:r>
-    </w:p>
-    <w:p>
-      <w:pPr>
-        <w:jc w:val="both"/>
+          <w:lang w:val="es-CO"/>
+        </w:rPr>
+      </w:pPr>
+      <w:r>
         <w:rPr>
           <w:rFonts w:ascii="Arial" w:hAnsi="Arial" w:cs="Arial"/>
           <w:b/>
           <w:bCs/>
-        </w:rPr>
-      </w:pPr>
-      <w:r>
+          <w:lang w:val="es-CO"/>
+        </w:rPr>
+        <w:tab/>
+      </w:r>
+    </w:p>
+    <w:p>
+      <w:pPr>
+        <w:ind w:left="708"/>
+        <w:jc w:val="both"/>
         <w:rPr>
           <w:rFonts w:ascii="Arial" w:hAnsi="Arial" w:cs="Arial"/>
           <w:b/>
           <w:bCs/>
-        </w:rPr>
-        <w:tab/>
-      </w:r>
-    </w:p>
-    <w:p>
-      <w:pPr>
-        <w:ind w:left="708"/>
-        <w:jc w:val="both"/>
+          <w:lang w:val="es-CO"/>
+        </w:rPr>
+      </w:pPr>
+      <w:r>
         <w:rPr>
           <w:rFonts w:ascii="Arial" w:hAnsi="Arial" w:cs="Arial"/>
           <w:b/>
           <w:bCs/>
-        </w:rPr>
-      </w:pPr>
-      <w:r>
+          <w:lang w:val="es-CO"/>
+        </w:rPr>
+        <w:t>2x2</w:t>
+      </w:r>
+    </w:p>
+    <w:p>
+      <w:pPr>
+        <w:ind w:left="708"/>
+        <w:jc w:val="both"/>
+        <w:rPr>
+          <w:rFonts w:ascii="Arial" w:hAnsi="Arial" w:cs="Arial"/>
+          <w:lang w:val="es-CO"/>
+        </w:rPr>
+      </w:pPr>
+      <w:r>
+        <w:rPr>
+          <w:rFonts w:ascii="Arial" w:hAnsi="Arial" w:cs="Arial"/>
+          <w:lang w:val="es-CO"/>
+        </w:rPr>
+        <w:t>"[2|1]","[2|1]"</w:t>
+      </w:r>
+    </w:p>
+    <w:p>
+      <w:pPr>
+        <w:ind w:left="708"/>
+        <w:jc w:val="both"/>
         <w:rPr>
           <w:rFonts w:ascii="Arial" w:hAnsi="Arial" w:cs="Arial"/>
           <w:b/>
           <w:bCs/>
-        </w:rPr>
-        <w:t>2x2</w:t>
-      </w:r>
-    </w:p>
-    <w:p>
-      <w:pPr>
-        <w:ind w:left="708"/>
-        <w:jc w:val="both"/>
-        <w:rPr>
-          <w:rFonts w:ascii="Arial" w:hAnsi="Arial" w:cs="Arial"/>
-        </w:rPr>
-      </w:pPr>
-      <w:r>
-        <w:rPr>
-          <w:rFonts w:ascii="Arial" w:hAnsi="Arial" w:cs="Arial"/>
-        </w:rPr>
-        <w:t>"[2|1]","[2|1]"</w:t>
-      </w:r>
+          <w:lang w:val="es-CO"/>
+        </w:rPr>
+      </w:pPr>
     </w:p>
     <w:p>
       <w:pPr>
@@ -10208,42 +10194,47 @@
           <w:rFonts w:ascii="Arial" w:hAnsi="Arial" w:cs="Arial"/>
           <w:b/>
           <w:bCs/>
-        </w:rPr>
-      </w:pPr>
-    </w:p>
-    <w:p>
-      <w:pPr>
-        <w:ind w:left="708"/>
-        <w:jc w:val="both"/>
+          <w:lang w:val="es-CO"/>
+        </w:rPr>
+      </w:pPr>
+      <w:r>
         <w:rPr>
           <w:rFonts w:ascii="Arial" w:hAnsi="Arial" w:cs="Arial"/>
           <w:b/>
           <w:bCs/>
-        </w:rPr>
-      </w:pPr>
-      <w:r>
+          <w:lang w:val="es-CO"/>
+        </w:rPr>
+        <w:t>2x3</w:t>
+      </w:r>
+    </w:p>
+    <w:p>
+      <w:pPr>
+        <w:ind w:left="708"/>
+        <w:jc w:val="both"/>
+        <w:rPr>
+          <w:rFonts w:ascii="Arial" w:hAnsi="Arial" w:cs="Arial"/>
+          <w:lang w:val="es-CO"/>
+        </w:rPr>
+      </w:pPr>
+      <w:r>
+        <w:rPr>
+          <w:rFonts w:ascii="Arial" w:hAnsi="Arial" w:cs="Arial"/>
+          <w:lang w:val="es-CO"/>
+        </w:rPr>
+        <w:t>"[2|1]", "[2|3]", "[1|3]"</w:t>
+      </w:r>
+    </w:p>
+    <w:p>
+      <w:pPr>
+        <w:ind w:left="708"/>
+        <w:jc w:val="both"/>
         <w:rPr>
           <w:rFonts w:ascii="Arial" w:hAnsi="Arial" w:cs="Arial"/>
           <w:b/>
           <w:bCs/>
-        </w:rPr>
-        <w:t>2x3</w:t>
-      </w:r>
-    </w:p>
-    <w:p>
-      <w:pPr>
-        <w:ind w:left="708"/>
-        <w:jc w:val="both"/>
-        <w:rPr>
-          <w:rFonts w:ascii="Arial" w:hAnsi="Arial" w:cs="Arial"/>
-        </w:rPr>
-      </w:pPr>
-      <w:r>
-        <w:rPr>
-          <w:rFonts w:ascii="Arial" w:hAnsi="Arial" w:cs="Arial"/>
-        </w:rPr>
-        <w:t>"[2|1]", "[2|3]", "[1|3]"</w:t>
-      </w:r>
+          <w:lang w:val="es-CO"/>
+        </w:rPr>
+      </w:pPr>
     </w:p>
     <w:p>
       <w:pPr>
@@ -10253,42 +10244,47 @@
           <w:rFonts w:ascii="Arial" w:hAnsi="Arial" w:cs="Arial"/>
           <w:b/>
           <w:bCs/>
-        </w:rPr>
-      </w:pPr>
-    </w:p>
-    <w:p>
-      <w:pPr>
-        <w:ind w:left="708"/>
-        <w:jc w:val="both"/>
+          <w:lang w:val="es-CO"/>
+        </w:rPr>
+      </w:pPr>
+      <w:r>
         <w:rPr>
           <w:rFonts w:ascii="Arial" w:hAnsi="Arial" w:cs="Arial"/>
           <w:b/>
           <w:bCs/>
-        </w:rPr>
-      </w:pPr>
-      <w:r>
+          <w:lang w:val="es-CO"/>
+        </w:rPr>
+        <w:t>2x4</w:t>
+      </w:r>
+    </w:p>
+    <w:p>
+      <w:pPr>
+        <w:ind w:left="708"/>
+        <w:jc w:val="both"/>
+        <w:rPr>
+          <w:rFonts w:ascii="Arial" w:hAnsi="Arial" w:cs="Arial"/>
+          <w:lang w:val="es-CO"/>
+        </w:rPr>
+      </w:pPr>
+      <w:r>
+        <w:rPr>
+          <w:rFonts w:ascii="Arial" w:hAnsi="Arial" w:cs="Arial"/>
+          <w:lang w:val="es-CO"/>
+        </w:rPr>
+        <w:t>"[2|1]", "[4|3]", "[3|2]", "[1|4]"</w:t>
+      </w:r>
+    </w:p>
+    <w:p>
+      <w:pPr>
+        <w:ind w:left="708"/>
+        <w:jc w:val="both"/>
         <w:rPr>
           <w:rFonts w:ascii="Arial" w:hAnsi="Arial" w:cs="Arial"/>
           <w:b/>
           <w:bCs/>
-        </w:rPr>
-        <w:t>2x4</w:t>
-      </w:r>
-    </w:p>
-    <w:p>
-      <w:pPr>
-        <w:ind w:left="708"/>
-        <w:jc w:val="both"/>
-        <w:rPr>
-          <w:rFonts w:ascii="Arial" w:hAnsi="Arial" w:cs="Arial"/>
-        </w:rPr>
-      </w:pPr>
-      <w:r>
-        <w:rPr>
-          <w:rFonts w:ascii="Arial" w:hAnsi="Arial" w:cs="Arial"/>
-        </w:rPr>
-        <w:t>"[2|1]", "[4|3]", "[3|2]", "[1|4]"</w:t>
-      </w:r>
+          <w:lang w:val="es-CO"/>
+        </w:rPr>
+      </w:pPr>
     </w:p>
     <w:p>
       <w:pPr>
@@ -10298,42 +10294,63 @@
           <w:rFonts w:ascii="Arial" w:hAnsi="Arial" w:cs="Arial"/>
           <w:b/>
           <w:bCs/>
-        </w:rPr>
-      </w:pPr>
-    </w:p>
-    <w:p>
-      <w:pPr>
-        <w:ind w:left="708"/>
-        <w:jc w:val="both"/>
+          <w:lang w:val="es-CO"/>
+        </w:rPr>
+      </w:pPr>
+      <w:r>
         <w:rPr>
           <w:rFonts w:ascii="Arial" w:hAnsi="Arial" w:cs="Arial"/>
           <w:b/>
           <w:bCs/>
-        </w:rPr>
-      </w:pPr>
-      <w:r>
+          <w:lang w:val="es-CO"/>
+        </w:rPr>
+        <w:t>2x5</w:t>
+      </w:r>
+    </w:p>
+    <w:p>
+      <w:pPr>
+        <w:ind w:left="708"/>
+        <w:jc w:val="both"/>
+        <w:rPr>
+          <w:rFonts w:ascii="Arial" w:hAnsi="Arial" w:cs="Arial"/>
+          <w:lang w:val="es-CO"/>
+        </w:rPr>
+      </w:pPr>
+      <w:r>
+        <w:rPr>
+          <w:rFonts w:ascii="Arial" w:hAnsi="Arial" w:cs="Arial"/>
+          <w:lang w:val="es-CO"/>
+        </w:rPr>
+        <w:t>"[2|1]", "[5|2]", "[4|5]", "[4|3]</w:t>
+      </w:r>
+      <w:proofErr w:type="gramStart"/>
+      <w:r>
+        <w:rPr>
+          <w:rFonts w:ascii="Arial" w:hAnsi="Arial" w:cs="Arial"/>
+          <w:lang w:val="es-CO"/>
+        </w:rPr>
+        <w:t>" ,</w:t>
+      </w:r>
+      <w:proofErr w:type="gramEnd"/>
+      <w:r>
+        <w:rPr>
+          <w:rFonts w:ascii="Arial" w:hAnsi="Arial" w:cs="Arial"/>
+          <w:lang w:val="es-CO"/>
+        </w:rPr>
+        <w:t>"[1|3]"</w:t>
+      </w:r>
+    </w:p>
+    <w:p>
+      <w:pPr>
+        <w:ind w:left="708"/>
+        <w:jc w:val="both"/>
         <w:rPr>
           <w:rFonts w:ascii="Arial" w:hAnsi="Arial" w:cs="Arial"/>
           <w:b/>
           <w:bCs/>
-        </w:rPr>
-        <w:t>2x5</w:t>
-      </w:r>
-    </w:p>
-    <w:p>
-      <w:pPr>
-        <w:ind w:left="708"/>
-        <w:jc w:val="both"/>
-        <w:rPr>
-          <w:rFonts w:ascii="Arial" w:hAnsi="Arial" w:cs="Arial"/>
-        </w:rPr>
-      </w:pPr>
-      <w:r>
-        <w:rPr>
-          <w:rFonts w:ascii="Arial" w:hAnsi="Arial" w:cs="Arial"/>
-        </w:rPr>
-        <w:t>"[2|1]", "[5|2]", "[4|5]", "[4|3]" ,"[1|3]"</w:t>
-      </w:r>
+          <w:lang w:val="es-CO"/>
+        </w:rPr>
+      </w:pPr>
     </w:p>
     <w:p>
       <w:pPr>
@@ -10343,162 +10360,179 @@
           <w:rFonts w:ascii="Arial" w:hAnsi="Arial" w:cs="Arial"/>
           <w:b/>
           <w:bCs/>
-        </w:rPr>
-      </w:pPr>
-    </w:p>
-    <w:p>
-      <w:pPr>
-        <w:ind w:left="708"/>
-        <w:jc w:val="both"/>
+          <w:lang w:val="es-CO"/>
+        </w:rPr>
+      </w:pPr>
+      <w:r>
         <w:rPr>
           <w:rFonts w:ascii="Arial" w:hAnsi="Arial" w:cs="Arial"/>
           <w:b/>
           <w:bCs/>
-        </w:rPr>
-      </w:pPr>
-      <w:r>
+          <w:lang w:val="es-CO"/>
+        </w:rPr>
+        <w:t>2x6</w:t>
+      </w:r>
+    </w:p>
+    <w:p>
+      <w:pPr>
+        <w:ind w:left="708"/>
+        <w:jc w:val="both"/>
+        <w:rPr>
+          <w:rFonts w:ascii="Arial" w:hAnsi="Arial" w:cs="Arial"/>
+          <w:lang w:val="es-CO"/>
+        </w:rPr>
+      </w:pPr>
+      <w:r>
+        <w:rPr>
+          <w:rFonts w:ascii="Arial" w:hAnsi="Arial" w:cs="Arial"/>
+          <w:lang w:val="es-CO"/>
+        </w:rPr>
+        <w:t>"[1|3]", "[1|2]", "[6|4]", "[3|4]</w:t>
+      </w:r>
+      <w:proofErr w:type="gramStart"/>
+      <w:r>
+        <w:rPr>
+          <w:rFonts w:ascii="Arial" w:hAnsi="Arial" w:cs="Arial"/>
+          <w:lang w:val="es-CO"/>
+        </w:rPr>
+        <w:t>" ,</w:t>
+      </w:r>
+      <w:proofErr w:type="gramEnd"/>
+      <w:r>
+        <w:rPr>
+          <w:rFonts w:ascii="Arial" w:hAnsi="Arial" w:cs="Arial"/>
+          <w:lang w:val="es-CO"/>
+        </w:rPr>
+        <w:t>"[2|5]","[6|5]"</w:t>
+      </w:r>
+    </w:p>
+    <w:p>
+      <w:pPr>
+        <w:jc w:val="both"/>
+        <w:rPr>
+          <w:rFonts w:ascii="Arial" w:hAnsi="Arial" w:cs="Arial"/>
+          <w:lang w:val="es-CO"/>
+        </w:rPr>
+      </w:pPr>
+    </w:p>
+    <w:p>
+      <w:pPr>
+        <w:jc w:val="both"/>
+        <w:rPr>
+          <w:rFonts w:ascii="Arial" w:hAnsi="Arial" w:cs="Arial"/>
+          <w:lang w:val="es-CO"/>
+        </w:rPr>
+      </w:pPr>
+    </w:p>
+    <w:p>
+      <w:pPr>
+        <w:jc w:val="both"/>
+        <w:rPr>
+          <w:rFonts w:ascii="Arial" w:hAnsi="Arial" w:cs="Arial"/>
+          <w:lang w:val="es-CO"/>
+        </w:rPr>
+      </w:pPr>
+    </w:p>
+    <w:p>
+      <w:pPr>
+        <w:jc w:val="both"/>
+        <w:rPr>
+          <w:rFonts w:ascii="Arial" w:hAnsi="Arial" w:cs="Arial"/>
+          <w:lang w:val="es-CO"/>
+        </w:rPr>
+      </w:pPr>
+    </w:p>
+    <w:p>
+      <w:pPr>
+        <w:jc w:val="both"/>
+        <w:rPr>
+          <w:rFonts w:ascii="Arial" w:hAnsi="Arial" w:cs="Arial"/>
+          <w:lang w:val="es-CO"/>
+        </w:rPr>
+      </w:pPr>
+    </w:p>
+    <w:p>
+      <w:pPr>
+        <w:jc w:val="both"/>
+        <w:rPr>
+          <w:rFonts w:ascii="Arial" w:hAnsi="Arial" w:cs="Arial"/>
+          <w:lang w:val="es-CO"/>
+        </w:rPr>
+      </w:pPr>
+    </w:p>
+    <w:p>
+      <w:pPr>
+        <w:jc w:val="both"/>
+        <w:rPr>
+          <w:rFonts w:ascii="Arial" w:hAnsi="Arial" w:cs="Arial"/>
+          <w:lang w:val="es-CO"/>
+        </w:rPr>
+      </w:pPr>
+    </w:p>
+    <w:p>
+      <w:pPr>
+        <w:jc w:val="both"/>
         <w:rPr>
           <w:rFonts w:ascii="Arial" w:hAnsi="Arial" w:cs="Arial"/>
           <w:b/>
           <w:bCs/>
-        </w:rPr>
-        <w:t>2x6</w:t>
-      </w:r>
-    </w:p>
-    <w:p>
-      <w:pPr>
-        <w:ind w:left="708"/>
-        <w:jc w:val="both"/>
-        <w:rPr>
-          <w:rFonts w:ascii="Arial" w:hAnsi="Arial" w:cs="Arial"/>
-        </w:rPr>
-      </w:pPr>
-      <w:r>
-        <w:rPr>
-          <w:rFonts w:ascii="Arial" w:hAnsi="Arial" w:cs="Arial"/>
-        </w:rPr>
-        <w:t>"[1|3]", "[1|2]", "[6|4]", "[3|4]" ,"[2|5]","[6|5]"</w:t>
-      </w:r>
-    </w:p>
-    <w:p>
-      <w:pPr>
-        <w:jc w:val="both"/>
-        <w:rPr>
-          <w:rFonts w:ascii="Arial" w:hAnsi="Arial" w:cs="Arial"/>
-        </w:rPr>
-      </w:pPr>
-    </w:p>
-    <w:p>
-      <w:pPr>
-        <w:jc w:val="both"/>
-        <w:rPr>
-          <w:rFonts w:ascii="Arial" w:hAnsi="Arial" w:cs="Arial"/>
-        </w:rPr>
-      </w:pPr>
-    </w:p>
-    <w:p>
-      <w:pPr>
-        <w:jc w:val="both"/>
-        <w:rPr>
-          <w:rFonts w:ascii="Arial" w:hAnsi="Arial" w:cs="Arial"/>
-        </w:rPr>
-      </w:pPr>
-    </w:p>
-    <w:p>
-      <w:pPr>
-        <w:jc w:val="both"/>
-        <w:rPr>
-          <w:rFonts w:ascii="Arial" w:hAnsi="Arial" w:cs="Arial"/>
-        </w:rPr>
-      </w:pPr>
-    </w:p>
-    <w:p>
-      <w:pPr>
-        <w:jc w:val="both"/>
-        <w:rPr>
-          <w:rFonts w:ascii="Arial" w:hAnsi="Arial" w:cs="Arial"/>
-        </w:rPr>
-      </w:pPr>
-    </w:p>
-    <w:p>
-      <w:pPr>
-        <w:jc w:val="both"/>
-        <w:rPr>
-          <w:rFonts w:ascii="Arial" w:hAnsi="Arial" w:cs="Arial"/>
-        </w:rPr>
-      </w:pPr>
-    </w:p>
-    <w:p>
-      <w:pPr>
-        <w:jc w:val="both"/>
-        <w:rPr>
-          <w:rFonts w:ascii="Arial" w:hAnsi="Arial" w:cs="Arial"/>
-        </w:rPr>
-      </w:pPr>
-    </w:p>
-    <w:p>
-      <w:pPr>
-        <w:jc w:val="both"/>
+          <w:lang w:val="es-CO"/>
+        </w:rPr>
+      </w:pPr>
+      <w:r>
         <w:rPr>
           <w:rFonts w:ascii="Arial" w:hAnsi="Arial" w:cs="Arial"/>
           <w:b/>
           <w:bCs/>
           <w:lang w:val="es-CO"/>
         </w:rPr>
-      </w:pPr>
-      <w:r>
+        <w:t>Fichas de prueba con evidencia:</w:t>
+      </w:r>
+    </w:p>
+    <w:p>
+      <w:pPr>
+        <w:jc w:val="both"/>
         <w:rPr>
           <w:rFonts w:ascii="Arial" w:hAnsi="Arial" w:cs="Arial"/>
           <w:b/>
           <w:bCs/>
           <w:lang w:val="es-CO"/>
         </w:rPr>
-        <w:t>Fichas de prueba con evidencia:</w:t>
-      </w:r>
-    </w:p>
-    <w:p>
-      <w:pPr>
+      </w:pPr>
+    </w:p>
+    <w:p>
+      <w:pPr>
+        <w:ind w:left="708"/>
         <w:jc w:val="both"/>
         <w:rPr>
           <w:rFonts w:ascii="Arial" w:hAnsi="Arial" w:cs="Arial"/>
           <w:b/>
           <w:bCs/>
-          <w:lang w:val="es-CO"/>
-        </w:rPr>
-      </w:pPr>
-    </w:p>
-    <w:p>
-      <w:pPr>
-        <w:ind w:left="708"/>
-        <w:jc w:val="both"/>
+        </w:rPr>
+      </w:pPr>
+      <w:r>
         <w:rPr>
           <w:rFonts w:ascii="Arial" w:hAnsi="Arial" w:cs="Arial"/>
           <w:b/>
           <w:bCs/>
         </w:rPr>
-      </w:pPr>
-      <w:r>
+        <w:t>2x2</w:t>
+      </w:r>
+    </w:p>
+    <w:p>
+      <w:pPr>
+        <w:ind w:left="708"/>
+        <w:jc w:val="both"/>
         <w:rPr>
           <w:rFonts w:ascii="Arial" w:hAnsi="Arial" w:cs="Arial"/>
           <w:b/>
           <w:bCs/>
         </w:rPr>
-        <w:t>2x2</w:t>
-      </w:r>
-    </w:p>
-    <w:p>
-      <w:pPr>
-        <w:ind w:left="708"/>
-        <w:jc w:val="both"/>
+      </w:pPr>
+      <w:r>
         <w:rPr>
           <w:rFonts w:ascii="Arial" w:hAnsi="Arial" w:cs="Arial"/>
-          <w:b/>
-          <w:bCs/>
-        </w:rPr>
-      </w:pPr>
-      <w:r>
-        <w:rPr>
-          <w:rFonts w:ascii="Arial" w:hAnsi="Arial" w:cs="Arial"/>
+          <w:noProof/>
         </w:rPr>
         <w:drawing>
           <wp:inline distT="0" distB="0" distL="0" distR="0" wp14:anchorId="58067969" wp14:editId="591B7C44">
@@ -10580,6 +10614,7 @@
       <w:r>
         <w:rPr>
           <w:rFonts w:ascii="Arial" w:hAnsi="Arial" w:cs="Arial"/>
+          <w:noProof/>
         </w:rPr>
         <w:drawing>
           <wp:inline distT="0" distB="0" distL="0" distR="0" wp14:anchorId="3B4C874F" wp14:editId="58F39432">
@@ -10651,6 +10686,7 @@
       <w:r>
         <w:rPr>
           <w:rFonts w:ascii="Arial" w:hAnsi="Arial" w:cs="Arial"/>
+          <w:noProof/>
         </w:rPr>
         <w:drawing>
           <wp:inline distT="0" distB="0" distL="0" distR="0" wp14:anchorId="49F1842C" wp14:editId="581C3AC9">
@@ -10732,6 +10768,7 @@
       <w:r>
         <w:rPr>
           <w:rFonts w:ascii="Arial" w:hAnsi="Arial" w:cs="Arial"/>
+          <w:noProof/>
         </w:rPr>
         <w:drawing>
           <wp:inline distT="0" distB="0" distL="0" distR="0" wp14:anchorId="4C55283B" wp14:editId="26A68CA3">
@@ -10801,6 +10838,7 @@
       <w:r>
         <w:rPr>
           <w:rFonts w:ascii="Arial" w:hAnsi="Arial" w:cs="Arial"/>
+          <w:noProof/>
         </w:rPr>
         <w:drawing>
           <wp:inline distT="0" distB="0" distL="0" distR="0" wp14:anchorId="4C8BD1C8" wp14:editId="73B10ACC">
@@ -10865,6 +10903,7 @@
           <w:rFonts w:ascii="Arial" w:hAnsi="Arial" w:cs="Arial"/>
           <w:b/>
           <w:bCs/>
+          <w:lang w:val="es-CO"/>
         </w:rPr>
       </w:pPr>
       <w:r>
@@ -10872,6 +10911,7 @@
           <w:rFonts w:ascii="Arial" w:hAnsi="Arial" w:cs="Arial"/>
           <w:b/>
           <w:bCs/>
+          <w:lang w:val="es-CO"/>
         </w:rPr>
         <w:t>Validaciones:</w:t>
       </w:r>
@@ -10891,6 +10931,7 @@
       <w:r>
         <w:rPr>
           <w:rFonts w:ascii="Courier New" w:hAnsi="Courier New" w:cs="Courier New"/>
+          <w:noProof/>
           <w:color w:val="000000"/>
           <w:sz w:val="18"/>
           <w:szCs w:val="18"/>
@@ -11267,6 +11308,7 @@
       </w:r>
       <w:r>
         <w:rPr>
+          <w:noProof/>
           <w:lang w:val="es-CO"/>
         </w:rPr>
         <w:drawing>
@@ -11532,6 +11574,7 @@
           <w:rFonts w:ascii="Arial" w:hAnsi="Arial" w:cs="Arial"/>
           <w:b/>
           <w:bCs/>
+          <w:noProof/>
           <w:lang w:val="es-CO"/>
         </w:rPr>
         <w:drawing>
@@ -11608,6 +11651,7 @@
           <w:sz w:val="18"/>
           <w:szCs w:val="18"/>
           <w:shd w:val="clear" w:color="auto" w:fill="FFFFFF"/>
+          <w:lang w:val="es-CO"/>
         </w:rPr>
       </w:pPr>
       <w:r>
@@ -11624,6 +11668,7 @@
           <w:sz w:val="18"/>
           <w:szCs w:val="18"/>
           <w:shd w:val="clear" w:color="auto" w:fill="FFFFFF"/>
+          <w:lang w:val="es-CO"/>
         </w:rPr>
         <w:tab/>
       </w:r>
@@ -11634,6 +11679,7 @@
           <w:sz w:val="18"/>
           <w:szCs w:val="18"/>
           <w:shd w:val="clear" w:color="auto" w:fill="FFFFFF"/>
+          <w:lang w:val="es-CO"/>
         </w:rPr>
         <w:tab/>
       </w:r>
@@ -11644,6 +11690,7 @@
           <w:sz w:val="18"/>
           <w:szCs w:val="18"/>
           <w:shd w:val="clear" w:color="auto" w:fill="FFFFFF"/>
+          <w:lang w:val="es-CO"/>
         </w:rPr>
         <w:tab/>
       </w:r>
@@ -11655,6 +11702,7 @@
             <w:sz w:val="18"/>
             <w:szCs w:val="18"/>
             <w:shd w:val="clear" w:color="auto" w:fill="FFFFFF"/>
+            <w:lang w:val="es-CO"/>
           </w:rPr>
           <w:t>https://localhost:7256/Usuario/Login</w:t>
         </w:r>
@@ -11669,6 +11717,7 @@
           <w:sz w:val="18"/>
           <w:szCs w:val="18"/>
           <w:shd w:val="clear" w:color="auto" w:fill="FFFFFF"/>
+          <w:lang w:val="es-CO"/>
         </w:rPr>
       </w:pPr>
     </w:p>
@@ -11681,6 +11730,7 @@
           <w:sz w:val="18"/>
           <w:szCs w:val="18"/>
           <w:shd w:val="clear" w:color="auto" w:fill="FFFFFF"/>
+          <w:lang w:val="es-CO"/>
         </w:rPr>
       </w:pPr>
     </w:p>
@@ -11693,6 +11743,7 @@
           <w:sz w:val="18"/>
           <w:szCs w:val="18"/>
           <w:shd w:val="clear" w:color="auto" w:fill="FFFFFF"/>
+          <w:lang w:val="es-CO"/>
         </w:rPr>
       </w:pPr>
     </w:p>
@@ -11705,6 +11756,7 @@
           <w:sz w:val="18"/>
           <w:szCs w:val="18"/>
           <w:shd w:val="clear" w:color="auto" w:fill="FFFFFF"/>
+          <w:lang w:val="es-CO"/>
         </w:rPr>
       </w:pPr>
     </w:p>
@@ -11717,6 +11769,7 @@
           <w:sz w:val="18"/>
           <w:szCs w:val="18"/>
           <w:shd w:val="clear" w:color="auto" w:fill="FFFFFF"/>
+          <w:lang w:val="es-CO"/>
         </w:rPr>
       </w:pPr>
     </w:p>
@@ -11733,13 +11786,46 @@
           <w:rFonts w:ascii="Arial" w:hAnsi="Arial" w:cs="Arial"/>
           <w:lang w:val="es-CO"/>
         </w:rPr>
-        <w:t>Seleccionamos la sección “Body” y la opción “</w:t>
-      </w:r>
+        <w:t>Seleccionamos la sección “</w:t>
+      </w:r>
+      <w:proofErr w:type="spellStart"/>
       <w:r>
         <w:rPr>
           <w:rFonts w:ascii="Arial" w:hAnsi="Arial" w:cs="Arial"/>
-        </w:rPr>
-        <w:t>raw” con la extension JSON</w:t>
+          <w:lang w:val="es-CO"/>
+        </w:rPr>
+        <w:t>Body</w:t>
+      </w:r>
+      <w:proofErr w:type="spellEnd"/>
+      <w:r>
+        <w:rPr>
+          <w:rFonts w:ascii="Arial" w:hAnsi="Arial" w:cs="Arial"/>
+          <w:lang w:val="es-CO"/>
+        </w:rPr>
+        <w:t>” y la opción “</w:t>
+      </w:r>
+      <w:r>
+        <w:rPr>
+          <w:rFonts w:ascii="Arial" w:hAnsi="Arial" w:cs="Arial"/>
+          <w:lang w:val="es-CO"/>
+        </w:rPr>
+        <w:t xml:space="preserve">raw” con la </w:t>
+      </w:r>
+      <w:proofErr w:type="spellStart"/>
+      <w:r>
+        <w:rPr>
+          <w:rFonts w:ascii="Arial" w:hAnsi="Arial" w:cs="Arial"/>
+          <w:lang w:val="es-CO"/>
+        </w:rPr>
+        <w:t>extension</w:t>
+      </w:r>
+      <w:proofErr w:type="spellEnd"/>
+      <w:r>
+        <w:rPr>
+          <w:rFonts w:ascii="Arial" w:hAnsi="Arial" w:cs="Arial"/>
+          <w:lang w:val="es-CO"/>
+        </w:rPr>
+        <w:t xml:space="preserve"> JSON</w:t>
       </w:r>
     </w:p>
     <w:p>
@@ -11778,6 +11864,7 @@
           <w:rFonts w:ascii="Arial" w:hAnsi="Arial" w:cs="Arial"/>
           <w:b/>
           <w:bCs/>
+          <w:noProof/>
           <w:lang w:val="es-CO"/>
         </w:rPr>
         <w:drawing>
@@ -12210,6 +12297,7 @@
       </w:r>
       <w:r>
         <w:rPr>
+          <w:noProof/>
           <w:lang w:val="es-CO"/>
         </w:rPr>
         <w:drawing>
@@ -12374,6 +12462,7 @@
       </w:pPr>
       <w:r>
         <w:rPr>
+          <w:noProof/>
           <w:lang w:val="es-CO"/>
         </w:rPr>
         <w:drawing>
@@ -12435,14 +12524,7 @@
           <w:lang w:val="es-CO"/>
         </w:rPr>
         <w:lastRenderedPageBreak/>
-        <w:t>A</w:t>
-      </w:r>
-      <w:r>
-        <w:rPr>
-          <w:rFonts w:ascii="Arial" w:hAnsi="Arial" w:cs="Arial"/>
-          <w:lang w:val="es-CO"/>
-        </w:rPr>
-        <w:t>brimos una pestaña nueva, en petición POST e insertamos esta URL:</w:t>
+        <w:t>Abrimos una pestaña nueva, en petición POST e insertamos esta URL:</w:t>
       </w:r>
     </w:p>
     <w:p>
@@ -12572,6 +12654,7 @@
       <w:r>
         <w:rPr>
           <w:rFonts w:ascii="Helvetica" w:hAnsi="Helvetica" w:cs="Helvetica"/>
+          <w:noProof/>
           <w:color w:val="212121"/>
           <w:sz w:val="18"/>
           <w:szCs w:val="18"/>
@@ -12638,75 +12721,76 @@
           <w:lang w:val="es-CO"/>
         </w:rPr>
       </w:pPr>
+      <w:r>
+        <w:rPr>
+          <w:rFonts w:ascii="Arial" w:hAnsi="Arial" w:cs="Arial"/>
+          <w:lang w:val="es-CO"/>
+        </w:rPr>
+        <w:t>Después, en la pestaña “</w:t>
+      </w:r>
       <w:proofErr w:type="spellStart"/>
       <w:r>
         <w:rPr>
           <w:rFonts w:ascii="Arial" w:hAnsi="Arial" w:cs="Arial"/>
-        </w:rPr>
-        <w:t>Después</w:t>
+          <w:lang w:val="es-CO"/>
+        </w:rPr>
+        <w:t>Authorization</w:t>
       </w:r>
       <w:proofErr w:type="spellEnd"/>
       <w:r>
         <w:rPr>
           <w:rFonts w:ascii="Arial" w:hAnsi="Arial" w:cs="Arial"/>
-        </w:rPr>
-        <w:t xml:space="preserve">, en la pestaña “Authorization” </w:t>
+          <w:lang w:val="es-CO"/>
+        </w:rPr>
+        <w:t xml:space="preserve">” buscamos </w:t>
       </w:r>
       <w:proofErr w:type="spellStart"/>
       <w:r>
         <w:rPr>
           <w:rFonts w:ascii="Arial" w:hAnsi="Arial" w:cs="Arial"/>
-        </w:rPr>
-        <w:t>buscamos</w:t>
+          <w:lang w:val="es-CO"/>
+        </w:rPr>
+        <w:t>Type</w:t>
       </w:r>
       <w:proofErr w:type="spellEnd"/>
       <w:r>
         <w:rPr>
           <w:rFonts w:ascii="Arial" w:hAnsi="Arial" w:cs="Arial"/>
-        </w:rPr>
-        <w:t xml:space="preserve"> Type en la </w:t>
+          <w:lang w:val="es-CO"/>
+        </w:rPr>
+        <w:t xml:space="preserve"> en la izquierda y seleccionamos la </w:t>
       </w:r>
       <w:proofErr w:type="spellStart"/>
       <w:r>
         <w:rPr>
           <w:rFonts w:ascii="Arial" w:hAnsi="Arial" w:cs="Arial"/>
-        </w:rPr>
-        <w:t>izquierda</w:t>
+          <w:lang w:val="es-CO"/>
+        </w:rPr>
+        <w:t>opcion</w:t>
       </w:r>
       <w:proofErr w:type="spellEnd"/>
       <w:r>
         <w:rPr>
           <w:rFonts w:ascii="Arial" w:hAnsi="Arial" w:cs="Arial"/>
-        </w:rPr>
-        <w:t xml:space="preserve"> y </w:t>
+          <w:lang w:val="es-CO"/>
+        </w:rPr>
+        <w:t xml:space="preserve"> “</w:t>
       </w:r>
       <w:proofErr w:type="spellStart"/>
       <w:r>
         <w:rPr>
           <w:rFonts w:ascii="Arial" w:hAnsi="Arial" w:cs="Arial"/>
-        </w:rPr>
-        <w:t>seleccionamos</w:t>
+          <w:lang w:val="es-CO"/>
+        </w:rPr>
+        <w:t>Bearer</w:t>
       </w:r>
       <w:proofErr w:type="spellEnd"/>
       <w:r>
         <w:rPr>
           <w:rFonts w:ascii="Arial" w:hAnsi="Arial" w:cs="Arial"/>
-        </w:rPr>
-        <w:t xml:space="preserve"> la </w:t>
-      </w:r>
-      <w:proofErr w:type="spellStart"/>
-      <w:r>
-        <w:rPr>
-          <w:rFonts w:ascii="Arial" w:hAnsi="Arial" w:cs="Arial"/>
-        </w:rPr>
-        <w:t>opcion</w:t>
-      </w:r>
-      <w:proofErr w:type="spellEnd"/>
-      <w:r>
-        <w:rPr>
-          <w:rFonts w:ascii="Arial" w:hAnsi="Arial" w:cs="Arial"/>
-        </w:rPr>
-        <w:t xml:space="preserve"> “Bearer Token”</w:t>
+          <w:lang w:val="es-CO"/>
+        </w:rPr>
+        <w:t xml:space="preserve"> Token”</w:t>
       </w:r>
     </w:p>
     <w:p>
@@ -12738,6 +12822,7 @@
       </w:r>
       <w:r>
         <w:rPr>
+          <w:noProof/>
           <w:lang w:val="es-CO" w:eastAsia="es-CO"/>
         </w:rPr>
         <w:drawing>
@@ -12798,7 +12883,23 @@
           <w:rFonts w:ascii="Arial" w:hAnsi="Arial" w:cs="Arial"/>
           <w:lang w:val="es-CO" w:eastAsia="es-CO"/>
         </w:rPr>
-        <w:t>Luego pegamos el token que tenemos copiado así como esta subrayado en azul. Lo pegamos y nos vamos a la pestaña de “Body”</w:t>
+        <w:t xml:space="preserve">Luego pegamos el token que tenemos </w:t>
+      </w:r>
+      <w:proofErr w:type="gramStart"/>
+      <w:r>
+        <w:rPr>
+          <w:rFonts w:ascii="Arial" w:hAnsi="Arial" w:cs="Arial"/>
+          <w:lang w:val="es-CO" w:eastAsia="es-CO"/>
+        </w:rPr>
+        <w:t>copiado</w:t>
+      </w:r>
+      <w:proofErr w:type="gramEnd"/>
+      <w:r>
+        <w:rPr>
+          <w:rFonts w:ascii="Arial" w:hAnsi="Arial" w:cs="Arial"/>
+          <w:lang w:val="es-CO" w:eastAsia="es-CO"/>
+        </w:rPr>
+        <w:t xml:space="preserve"> así como esta subrayado en azul. Lo pegamos y nos vamos a la pestaña de “Body”</w:t>
       </w:r>
     </w:p>
     <w:p>
@@ -12852,6 +12953,7 @@
       </w:r>
       <w:r>
         <w:rPr>
+          <w:noProof/>
           <w:lang w:val="es-CO" w:eastAsia="es-CO"/>
         </w:rPr>
         <w:drawing>
@@ -12936,7 +13038,23 @@
           <w:rFonts w:ascii="Arial" w:hAnsi="Arial" w:cs="Arial"/>
           <w:lang w:val="es-CO" w:eastAsia="es-CO"/>
         </w:rPr>
-        <w:t xml:space="preserve"> Json:</w:t>
+        <w:t xml:space="preserve"> </w:t>
+      </w:r>
+      <w:proofErr w:type="spellStart"/>
+      <w:r>
+        <w:rPr>
+          <w:rFonts w:ascii="Arial" w:hAnsi="Arial" w:cs="Arial"/>
+          <w:lang w:val="es-CO" w:eastAsia="es-CO"/>
+        </w:rPr>
+        <w:t>Json</w:t>
+      </w:r>
+      <w:proofErr w:type="spellEnd"/>
+      <w:r>
+        <w:rPr>
+          <w:rFonts w:ascii="Arial" w:hAnsi="Arial" w:cs="Arial"/>
+          <w:lang w:val="es-CO" w:eastAsia="es-CO"/>
+        </w:rPr>
+        <w:t>:</w:t>
       </w:r>
     </w:p>
     <w:p>
@@ -13234,6 +13352,7 @@
       <w:r>
         <w:rPr>
           <w:rFonts w:ascii="Arial" w:hAnsi="Arial" w:cs="Arial"/>
+          <w:noProof/>
           <w:lang w:val="es-CO" w:eastAsia="es-CO"/>
         </w:rPr>
         <w:lastRenderedPageBreak/>
@@ -13345,22 +13464,38 @@
           <w:rFonts w:ascii="Arial" w:hAnsi="Arial" w:cs="Arial"/>
           <w:lang w:val="es-CO" w:eastAsia="es-CO"/>
         </w:rPr>
-        <w:t xml:space="preserve">, una vez que este ejecutando nos mostrara una pantalla negra, eso  significa que </w:t>
-      </w:r>
-      <w:proofErr w:type="spellStart"/>
+        <w:t xml:space="preserve">, una vez que este ejecutando nos mostrara una pantalla negra, </w:t>
+      </w:r>
+      <w:proofErr w:type="gramStart"/>
       <w:r>
         <w:rPr>
           <w:rFonts w:ascii="Arial" w:hAnsi="Arial" w:cs="Arial"/>
           <w:lang w:val="es-CO" w:eastAsia="es-CO"/>
         </w:rPr>
-        <w:t>esta</w:t>
-      </w:r>
-      <w:proofErr w:type="spellEnd"/>
+        <w:t>eso  significa</w:t>
+      </w:r>
+      <w:proofErr w:type="gramEnd"/>
       <w:r>
         <w:rPr>
           <w:rFonts w:ascii="Arial" w:hAnsi="Arial" w:cs="Arial"/>
           <w:lang w:val="es-CO" w:eastAsia="es-CO"/>
         </w:rPr>
+        <w:t xml:space="preserve"> que </w:t>
+      </w:r>
+      <w:proofErr w:type="spellStart"/>
+      <w:r>
+        <w:rPr>
+          <w:rFonts w:ascii="Arial" w:hAnsi="Arial" w:cs="Arial"/>
+          <w:lang w:val="es-CO" w:eastAsia="es-CO"/>
+        </w:rPr>
+        <w:t>esta</w:t>
+      </w:r>
+      <w:proofErr w:type="spellEnd"/>
+      <w:r>
+        <w:rPr>
+          <w:rFonts w:ascii="Arial" w:hAnsi="Arial" w:cs="Arial"/>
+          <w:lang w:val="es-CO" w:eastAsia="es-CO"/>
+        </w:rPr>
         <w:t xml:space="preserve"> en ejecución.</w:t>
       </w:r>
     </w:p>
@@ -13386,6 +13521,7 @@
       <w:r>
         <w:rPr>
           <w:rFonts w:ascii="Arial" w:hAnsi="Arial" w:cs="Arial"/>
+          <w:noProof/>
           <w:lang w:val="es-CO" w:eastAsia="es-CO"/>
         </w:rPr>
         <w:drawing>
@@ -13437,6 +13573,7 @@
       <w:r>
         <w:rPr>
           <w:rFonts w:ascii="Arial" w:hAnsi="Arial" w:cs="Arial"/>
+          <w:noProof/>
           <w:lang w:val="es-CO" w:eastAsia="es-CO"/>
         </w:rPr>
         <w:lastRenderedPageBreak/>
@@ -13564,29 +13701,7 @@
             <w:shd w:val="clear" w:color="auto" w:fill="FFFFFF"/>
             <w:lang w:val="es-CO"/>
           </w:rPr>
-          <w:t>https://localhost:</w:t>
-        </w:r>
-        <w:r>
-          <w:rPr>
-            <w:rStyle w:val="Hipervnculo"/>
-            <w:rFonts w:ascii="Helvetica" w:hAnsi="Helvetica" w:cs="Helvetica"/>
-            <w:sz w:val="18"/>
-            <w:szCs w:val="18"/>
-            <w:shd w:val="clear" w:color="auto" w:fill="FFFFFF"/>
-            <w:lang w:val="es-CO"/>
-          </w:rPr>
-          <w:t>5001</w:t>
-        </w:r>
-        <w:r>
-          <w:rPr>
-            <w:rStyle w:val="Hipervnculo"/>
-            <w:rFonts w:ascii="Helvetica" w:hAnsi="Helvetica" w:cs="Helvetica"/>
-            <w:sz w:val="18"/>
-            <w:szCs w:val="18"/>
-            <w:shd w:val="clear" w:color="auto" w:fill="FFFFFF"/>
-            <w:lang w:val="es-CO"/>
-          </w:rPr>
-          <w:t>/domino/Insertar_Fichas</w:t>
+          <w:t>https://localhost:5001/domino/Insertar_Fichas</w:t>
         </w:r>
       </w:hyperlink>
     </w:p>
@@ -13641,6 +13756,7 @@
       <w:r>
         <w:rPr>
           <w:rFonts w:ascii="Helvetica" w:hAnsi="Helvetica" w:cs="Helvetica"/>
+          <w:noProof/>
           <w:color w:val="212121"/>
           <w:sz w:val="18"/>
           <w:szCs w:val="18"/>
@@ -13882,21 +13998,36 @@
           <w:numId w:val="0"/>
         </w:numPr>
         <w:ind w:left="720" w:hanging="720"/>
+        <w:rPr>
+          <w:lang w:val="es-CO"/>
+        </w:rPr>
       </w:pPr>
       <w:bookmarkStart w:id="27" w:name="_Toc115184915"/>
       <w:bookmarkEnd w:id="25"/>
       <w:bookmarkEnd w:id="26"/>
       <w:r>
+        <w:rPr>
+          <w:lang w:val="es-CO"/>
+        </w:rPr>
         <w:t>5.</w:t>
       </w:r>
       <w:r>
+        <w:rPr>
+          <w:lang w:val="es-CO"/>
+        </w:rPr>
         <w:tab/>
         <w:t>Observ</w:t>
       </w:r>
       <w:r>
+        <w:rPr>
+          <w:lang w:val="es-CO"/>
+        </w:rPr>
         <w:t>a</w:t>
       </w:r>
       <w:r>
+        <w:rPr>
+          <w:lang w:val="es-CO"/>
+        </w:rPr>
         <w:t>ciones</w:t>
       </w:r>
       <w:bookmarkEnd w:id="27"/>
@@ -13908,6 +14039,9 @@
           <w:ilvl w:val="0"/>
           <w:numId w:val="0"/>
         </w:numPr>
+        <w:rPr>
+          <w:lang w:val="es-CO"/>
+        </w:rPr>
       </w:pPr>
     </w:p>
     <w:p>
@@ -14808,7 +14942,23 @@
         <w:sz w:val="16"/>
         <w:lang w:val="es-CO"/>
       </w:rPr>
-      <w:t>V1.0 / Febrero 07, 2014</w:t>
+      <w:t xml:space="preserve">V1.0 / </w:t>
+    </w:r>
+    <w:proofErr w:type="gramStart"/>
+    <w:r>
+      <w:rPr>
+        <w:sz w:val="16"/>
+        <w:lang w:val="es-CO"/>
+      </w:rPr>
+      <w:t>Febrero</w:t>
+    </w:r>
+    <w:proofErr w:type="gramEnd"/>
+    <w:r>
+      <w:rPr>
+        <w:sz w:val="16"/>
+        <w:lang w:val="es-CO"/>
+      </w:rPr>
+      <w:t xml:space="preserve"> 07, 2014</w:t>
     </w:r>
     <w:r>
       <w:rPr>
@@ -14949,6 +15099,7 @@
       </w:rPr>
       <w:t xml:space="preserve">V 1.0/ </w:t>
     </w:r>
+    <w:proofErr w:type="gramStart"/>
     <w:r>
       <w:rPr>
         <w:rFonts w:ascii="Arial" w:hAnsi="Arial" w:cs="Arial"/>
@@ -14958,6 +15109,7 @@
       </w:rPr>
       <w:t>Febrero</w:t>
     </w:r>
+    <w:proofErr w:type="gramEnd"/>
     <w:r>
       <w:rPr>
         <w:rFonts w:ascii="Arial" w:hAnsi="Arial" w:cs="Arial"/>
@@ -15356,9 +15508,9 @@
       <w:tblLook w:val="01E0" w:firstRow="1" w:lastRow="1" w:firstColumn="1" w:lastColumn="1" w:noHBand="0" w:noVBand="0"/>
     </w:tblPr>
     <w:tblGrid>
-      <w:gridCol w:w="3306"/>
-      <w:gridCol w:w="4455"/>
-      <w:gridCol w:w="2730"/>
+      <w:gridCol w:w="2694"/>
+      <w:gridCol w:w="4820"/>
+      <w:gridCol w:w="2977"/>
     </w:tblGrid>
     <w:tr>
       <w:trPr>
@@ -15376,48 +15528,6 @@
               <w:szCs w:val="18"/>
             </w:rPr>
           </w:pPr>
-          <w:r>
-            <w:rPr>
-              <w:noProof/>
-              <w:sz w:val="18"/>
-              <w:szCs w:val="18"/>
-            </w:rPr>
-            <w:drawing>
-              <wp:inline distT="0" distB="0" distL="0" distR="0" wp14:anchorId="18277A0A" wp14:editId="3D818D5A">
-                <wp:extent cx="1962424" cy="543001"/>
-                <wp:effectExtent l="0" t="0" r="0" b="9525"/>
-                <wp:docPr id="5" name="Imagen 5"/>
-                <wp:cNvGraphicFramePr>
-                  <a:graphicFrameLocks xmlns:a="http://schemas.openxmlformats.org/drawingml/2006/main" noChangeAspect="1"/>
-                </wp:cNvGraphicFramePr>
-                <a:graphic xmlns:a="http://schemas.openxmlformats.org/drawingml/2006/main">
-                  <a:graphicData uri="http://schemas.openxmlformats.org/drawingml/2006/picture">
-                    <pic:pic xmlns:pic="http://schemas.openxmlformats.org/drawingml/2006/picture">
-                      <pic:nvPicPr>
-                        <pic:cNvPr id="1" name=""/>
-                        <pic:cNvPicPr/>
-                      </pic:nvPicPr>
-                      <pic:blipFill>
-                        <a:blip r:embed="rId1"/>
-                        <a:stretch>
-                          <a:fillRect/>
-                        </a:stretch>
-                      </pic:blipFill>
-                      <pic:spPr>
-                        <a:xfrm>
-                          <a:off x="0" y="0"/>
-                          <a:ext cx="1962424" cy="543001"/>
-                        </a:xfrm>
-                        <a:prstGeom prst="rect">
-                          <a:avLst/>
-                        </a:prstGeom>
-                      </pic:spPr>
-                    </pic:pic>
-                  </a:graphicData>
-                </a:graphic>
-              </wp:inline>
-            </w:drawing>
-          </w:r>
         </w:p>
       </w:tc>
       <w:tc>
@@ -19808,19 +19918,6 @@
 </file>
 
 <file path=customXml/item1.xml><?xml version="1.0" encoding="utf-8"?>
-<?mso-contentType ?>
-<FormTemplates xmlns="http://schemas.microsoft.com/sharepoint/v3/contenttype/forms">
-  <Display>DocumentLibraryForm</Display>
-  <Edit>DocumentLibraryForm</Edit>
-  <New>DocumentLibraryForm</New>
-</FormTemplates>
-</file>
-
-<file path=customXml/item2.xml><?xml version="1.0" encoding="utf-8"?>
-<b:Sources xmlns:b="http://schemas.openxmlformats.org/officeDocument/2006/bibliography" xmlns="http://schemas.openxmlformats.org/officeDocument/2006/bibliography" SelectedStyle="\APASixthEditionOfficeOnline.xsl" StyleName="APA" Version="6"/>
-</file>
-
-<file path=customXml/item3.xml><?xml version="1.0" encoding="utf-8"?>
 <ct:contentTypeSchema xmlns:ct="http://schemas.microsoft.com/office/2006/metadata/contentType" xmlns:ma="http://schemas.microsoft.com/office/2006/metadata/properties/metaAttributes" ct:_="" ma:_="" ma:contentTypeName="Documento" ma:contentTypeID="0x01010043E69A02B9CACD4EBFD126A58AB688CE" ma:contentTypeVersion="13" ma:contentTypeDescription="Crear nuevo documento." ma:contentTypeScope="" ma:versionID="d0c8de78c0f7ecb945d5ef32be98940f">
   <xsd:schema xmlns:xsd="http://www.w3.org/2001/XMLSchema" xmlns:xs="http://www.w3.org/2001/XMLSchema" xmlns:p="http://schemas.microsoft.com/office/2006/metadata/properties" xmlns:ns2="2e341e12-89af-4e65-a6fd-aba21b0d64c0" xmlns:ns3="4751d284-ab36-4787-bf49-4d80abcdb579" targetNamespace="http://schemas.microsoft.com/office/2006/metadata/properties" ma:root="true" ma:fieldsID="21b0e9dde33d70996f1963ac227eb9d7" ns2:_="" ns3:_="">
     <xsd:import namespace="2e341e12-89af-4e65-a6fd-aba21b0d64c0"/>
@@ -20045,7 +20142,16 @@
 </ct:contentTypeSchema>
 </file>
 
-<file path=customXml/item4.xml><?xml version="1.0" encoding="utf-8"?>
+<file path=customXml/item2.xml><?xml version="1.0" encoding="utf-8"?>
+<?mso-contentType ?>
+<FormTemplates xmlns="http://schemas.microsoft.com/sharepoint/v3/contenttype/forms">
+  <Display>DocumentLibraryForm</Display>
+  <Edit>DocumentLibraryForm</Edit>
+  <New>DocumentLibraryForm</New>
+</FormTemplates>
+</file>
+
+<file path=customXml/item3.xml><?xml version="1.0" encoding="utf-8"?>
 <p:properties xmlns:p="http://schemas.microsoft.com/office/2006/metadata/properties" xmlns:xsi="http://www.w3.org/2001/XMLSchema-instance" xmlns:pc="http://schemas.microsoft.com/office/infopath/2007/PartnerControls">
   <documentManagement>
     <tama_x00f1_o xmlns="2e341e12-89af-4e65-a6fd-aba21b0d64c0" xsi:nil="true"/>
@@ -20053,23 +20159,11 @@
 </p:properties>
 </file>
 
-<file path=customXml/itemProps1.xml><?xml version="1.0" encoding="utf-8"?>
-<ds:datastoreItem xmlns:ds="http://schemas.openxmlformats.org/officeDocument/2006/customXml" ds:itemID="{E54689BF-5CCA-414E-B832-A10E740613CB}">
-  <ds:schemaRefs>
-    <ds:schemaRef ds:uri="http://schemas.microsoft.com/sharepoint/v3/contenttype/forms"/>
-  </ds:schemaRefs>
-</ds:datastoreItem>
+<file path=customXml/item4.xml><?xml version="1.0" encoding="utf-8"?>
+<b:Sources xmlns:b="http://schemas.openxmlformats.org/officeDocument/2006/bibliography" xmlns="http://schemas.openxmlformats.org/officeDocument/2006/bibliography" SelectedStyle="\APASixthEditionOfficeOnline.xsl" StyleName="APA" Version="6"/>
 </file>
 
-<file path=customXml/itemProps2.xml><?xml version="1.0" encoding="utf-8"?>
-<ds:datastoreItem xmlns:ds="http://schemas.openxmlformats.org/officeDocument/2006/customXml" ds:itemID="{A028680A-AD96-4F5E-B04D-F803E3BE4451}">
-  <ds:schemaRefs>
-    <ds:schemaRef ds:uri="http://schemas.openxmlformats.org/officeDocument/2006/bibliography"/>
-  </ds:schemaRefs>
-</ds:datastoreItem>
-</file>
-
-<file path=customXml/itemProps3.xml><?xml version="1.0" encoding="utf-8"?>
+<file path=customXml/itemProps1.xml><?xml version="1.0" encoding="utf-8"?>
 <ds:datastoreItem xmlns:ds="http://schemas.openxmlformats.org/officeDocument/2006/customXml" ds:itemID="{649673A6-7DF2-451A-B33B-F4BECD5FB780}">
   <ds:schemaRefs>
     <ds:schemaRef ds:uri="http://schemas.microsoft.com/office/2006/metadata/contentType"/>
@@ -20088,7 +20182,15 @@
 </ds:datastoreItem>
 </file>
 
-<file path=customXml/itemProps4.xml><?xml version="1.0" encoding="utf-8"?>
+<file path=customXml/itemProps2.xml><?xml version="1.0" encoding="utf-8"?>
+<ds:datastoreItem xmlns:ds="http://schemas.openxmlformats.org/officeDocument/2006/customXml" ds:itemID="{E54689BF-5CCA-414E-B832-A10E740613CB}">
+  <ds:schemaRefs>
+    <ds:schemaRef ds:uri="http://schemas.microsoft.com/sharepoint/v3/contenttype/forms"/>
+  </ds:schemaRefs>
+</ds:datastoreItem>
+</file>
+
+<file path=customXml/itemProps3.xml><?xml version="1.0" encoding="utf-8"?>
 <ds:datastoreItem xmlns:ds="http://schemas.openxmlformats.org/officeDocument/2006/customXml" ds:itemID="{113021EA-D6AC-407D-B717-53011B183063}">
   <ds:schemaRefs>
     <ds:schemaRef ds:uri="http://schemas.microsoft.com/office/2006/metadata/properties"/>
@@ -20096,4 +20198,12 @@
     <ds:schemaRef ds:uri="2e341e12-89af-4e65-a6fd-aba21b0d64c0"/>
   </ds:schemaRefs>
 </ds:datastoreItem>
+</file>
+
+<file path=customXml/itemProps4.xml><?xml version="1.0" encoding="utf-8"?>
+<ds:datastoreItem xmlns:ds="http://schemas.openxmlformats.org/officeDocument/2006/customXml" ds:itemID="{A028680A-AD96-4F5E-B04D-F803E3BE4451}">
+  <ds:schemaRefs>
+    <ds:schemaRef ds:uri="http://schemas.openxmlformats.org/officeDocument/2006/bibliography"/>
+  </ds:schemaRefs>
+</ds:datastoreItem>
 </file>
</xml_diff>